<commit_message>
Added EditForum New extended Input (!! - non parsed block)
</commit_message>
<xml_diff>
--- a/doku/Template Spezifikation.docx
+++ b/doku/Template Spezifikation.docx
@@ -347,8 +347,6 @@
         <w:lastRenderedPageBreak/>
         <w:t>Tag:</w:t>
       </w:r>
-      <w:bookmarkStart w:id="0" w:name="_GoBack"/>
-      <w:bookmarkEnd w:id="0"/>
     </w:p>
     <w:p/>
     <w:p>
@@ -1769,41 +1767,89 @@
     <w:p>
       <w:pPr>
         <w:pStyle w:val="berschrift2"/>
-      </w:pPr>
-      <w:bookmarkStart w:id="1" w:name="_Variablen_[V:]:"/>
-      <w:bookmarkEnd w:id="1"/>
-      <w:r>
+        <w:rPr>
+          <w:lang w:val="en-US"/>
+        </w:rPr>
+      </w:pPr>
+      <w:bookmarkStart w:id="0" w:name="_Variablen_[V:]:"/>
+      <w:bookmarkEnd w:id="0"/>
+      <w:proofErr w:type="spellStart"/>
+      <w:r>
+        <w:rPr>
+          <w:lang w:val="en-US"/>
+        </w:rPr>
         <w:lastRenderedPageBreak/>
-        <w:t>Variablen [V:]:</w:t>
+        <w:t>Variablen</w:t>
+      </w:r>
+      <w:proofErr w:type="spellEnd"/>
+      <w:r>
+        <w:rPr>
+          <w:lang w:val="en-US"/>
+        </w:rPr>
+        <w:t xml:space="preserve"> [V:]:</w:t>
       </w:r>
     </w:p>
     <w:p>
       <w:pPr>
         <w:rPr>
           <w:i/>
-        </w:rPr>
-      </w:pPr>
-      <w:r>
-        <w:tab/>
-      </w:r>
+          <w:lang w:val="en-US"/>
+        </w:rPr>
+      </w:pPr>
+      <w:r>
+        <w:rPr>
+          <w:lang w:val="en-US"/>
+        </w:rPr>
+        <w:tab/>
+      </w:r>
+      <w:proofErr w:type="spellStart"/>
       <w:r>
         <w:rPr>
           <w:i/>
-        </w:rPr>
-        <w:t xml:space="preserve">Argumente: 2 ( String, </w:t>
+          <w:lang w:val="en-US"/>
+        </w:rPr>
+        <w:t>Argumente</w:t>
+      </w:r>
+      <w:proofErr w:type="spellEnd"/>
+      <w:r>
+        <w:rPr>
+          <w:i/>
+          <w:lang w:val="en-US"/>
+        </w:rPr>
+        <w:t xml:space="preserve">: 2 </w:t>
+      </w:r>
+      <w:proofErr w:type="gramStart"/>
+      <w:r>
+        <w:rPr>
+          <w:i/>
+          <w:lang w:val="en-US"/>
+        </w:rPr>
+        <w:t>( String</w:t>
+      </w:r>
+      <w:proofErr w:type="gramEnd"/>
+      <w:r>
+        <w:rPr>
+          <w:i/>
+          <w:lang w:val="en-US"/>
+        </w:rPr>
+        <w:t xml:space="preserve">, </w:t>
       </w:r>
       <w:hyperlink w:anchor="_Erweiterte_Eingabe:" w:history="1">
+        <w:proofErr w:type="spellStart"/>
         <w:r>
           <w:rPr>
             <w:rStyle w:val="Hyperlink"/>
             <w:i/>
+            <w:lang w:val="en-US"/>
           </w:rPr>
           <w:t>ExtendedInput</w:t>
         </w:r>
+        <w:proofErr w:type="spellEnd"/>
       </w:hyperlink>
       <w:r>
         <w:rPr>
           <w:i/>
+          <w:lang w:val="en-US"/>
         </w:rPr>
         <w:t xml:space="preserve"> )</w:t>
       </w:r>
@@ -1812,6 +1858,7 @@
       <w:pPr>
         <w:rPr>
           <w:i/>
+          <w:lang w:val="en-US"/>
         </w:rPr>
       </w:pPr>
     </w:p>
@@ -2400,7 +2447,6 @@
       <w:pPr>
         <w:rPr>
           <w:i/>
-          <w:lang w:val="en-US"/>
         </w:rPr>
       </w:pPr>
       <w:r>
@@ -2415,76 +2461,105 @@
       <w:r>
         <w:rPr>
           <w:i/>
-          <w:lang w:val="en-US"/>
         </w:rPr>
         <w:t>: 4 (</w:t>
       </w:r>
+      <w:proofErr w:type="spellStart"/>
+      <w:r>
+        <w:fldChar w:fldCharType="begin"/>
+      </w:r>
+      <w:r>
+        <w:instrText xml:space="preserve"> HYPERLINK \l "_Erweiterte_Eingabe:" </w:instrText>
+      </w:r>
+      <w:r>
+        <w:fldChar w:fldCharType="separate"/>
+      </w:r>
+      <w:r>
+        <w:rPr>
+          <w:rStyle w:val="Hyperlink"/>
+          <w:i/>
+        </w:rPr>
+        <w:t>ExtendedInput</w:t>
+      </w:r>
+      <w:proofErr w:type="spellEnd"/>
+      <w:r>
+        <w:rPr>
+          <w:rStyle w:val="Hyperlink"/>
+          <w:i/>
+          <w:lang w:val="en-US"/>
+        </w:rPr>
+        <w:fldChar w:fldCharType="end"/>
+      </w:r>
+      <w:r>
+        <w:rPr>
+          <w:i/>
+        </w:rPr>
+        <w:t xml:space="preserve">, </w:t>
+      </w:r>
       <w:hyperlink w:anchor="_Erweiterte_Eingabe:" w:history="1">
+        <w:proofErr w:type="spellStart"/>
         <w:r>
           <w:rPr>
             <w:rStyle w:val="Hyperlink"/>
             <w:i/>
-            <w:lang w:val="en-US"/>
           </w:rPr>
           <w:t>ExtendedInput</w:t>
         </w:r>
+        <w:proofErr w:type="spellEnd"/>
       </w:hyperlink>
       <w:r>
         <w:rPr>
           <w:i/>
-          <w:lang w:val="en-US"/>
         </w:rPr>
         <w:t xml:space="preserve">, </w:t>
       </w:r>
       <w:hyperlink w:anchor="_Erweiterte_Eingabe:" w:history="1">
+        <w:proofErr w:type="spellStart"/>
         <w:r>
           <w:rPr>
             <w:rStyle w:val="Hyperlink"/>
             <w:i/>
-            <w:lang w:val="en-US"/>
           </w:rPr>
           <w:t>ExtendedInput</w:t>
         </w:r>
+        <w:proofErr w:type="spellEnd"/>
       </w:hyperlink>
       <w:r>
         <w:rPr>
           <w:i/>
-          <w:lang w:val="en-US"/>
-        </w:rPr>
-        <w:t xml:space="preserve">, </w:t>
-      </w:r>
-      <w:hyperlink w:anchor="_Erweiterte_Eingabe:" w:history="1">
-        <w:r>
-          <w:rPr>
-            <w:rStyle w:val="Hyperlink"/>
-            <w:i/>
-            <w:lang w:val="en-US"/>
-          </w:rPr>
-          <w:t>ExtendedInput</w:t>
-        </w:r>
-      </w:hyperlink>
-      <w:r>
-        <w:rPr>
+        </w:rPr>
+        <w:t>, [</w:t>
+      </w:r>
+      <w:proofErr w:type="spellStart"/>
+      <w:r>
+        <w:fldChar w:fldCharType="begin"/>
+      </w:r>
+      <w:r>
+        <w:instrText xml:space="preserve"> HYPERLINK \l "_Erweiterte_Eingabe:" </w:instrText>
+      </w:r>
+      <w:r>
+        <w:fldChar w:fldCharType="separate"/>
+      </w:r>
+      <w:r>
+        <w:rPr>
+          <w:rStyle w:val="Hyperlink"/>
           <w:i/>
-          <w:lang w:val="en-US"/>
-        </w:rPr>
-        <w:t>, [</w:t>
-      </w:r>
-      <w:hyperlink w:anchor="_Erweiterte_Eingabe:" w:history="1">
-        <w:r>
-          <w:rPr>
-            <w:rStyle w:val="Hyperlink"/>
-            <w:i/>
-            <w:lang w:val="en-US"/>
-          </w:rPr>
-          <w:t>ExtendedInput</w:t>
-        </w:r>
-      </w:hyperlink>
-      <w:r>
-        <w:rPr>
+        </w:rPr>
+        <w:t>ExtendedInput</w:t>
+      </w:r>
+      <w:proofErr w:type="spellEnd"/>
+      <w:r>
+        <w:rPr>
+          <w:rStyle w:val="Hyperlink"/>
           <w:i/>
           <w:lang w:val="en-US"/>
         </w:rPr>
+        <w:fldChar w:fldCharType="end"/>
+      </w:r>
+      <w:r>
+        <w:rPr>
+          <w:i/>
+        </w:rPr>
         <w:t>])</w:t>
       </w:r>
     </w:p>
@@ -2492,7 +2567,6 @@
       <w:pPr>
         <w:rPr>
           <w:i/>
-          <w:lang w:val="en-US"/>
         </w:rPr>
       </w:pPr>
     </w:p>
@@ -2500,7 +2574,6 @@
       <w:r>
         <w:rPr>
           <w:i/>
-          <w:lang w:val="en-US"/>
         </w:rPr>
         <w:tab/>
       </w:r>
@@ -4238,6 +4311,317 @@
     <w:p>
       <w:pPr>
         <w:ind w:left="708"/>
+        <w:rPr>
+          <w:b/>
+        </w:rPr>
+      </w:pPr>
+      <w:r>
+        <w:rPr>
+          <w:b/>
+          <w:noProof/>
+          <w:lang w:eastAsia="de-DE"/>
+        </w:rPr>
+        <mc:AlternateContent>
+          <mc:Choice Requires="wps">
+            <w:drawing>
+              <wp:anchor distT="0" distB="0" distL="114300" distR="114300" simplePos="0" relativeHeight="251710464" behindDoc="0" locked="0" layoutInCell="1" allowOverlap="1" wp14:anchorId="2B16BEBE" wp14:editId="22A04EE6">
+                <wp:simplePos x="0" y="0"/>
+                <wp:positionH relativeFrom="column">
+                  <wp:posOffset>461645</wp:posOffset>
+                </wp:positionH>
+                <wp:positionV relativeFrom="paragraph">
+                  <wp:posOffset>285750</wp:posOffset>
+                </wp:positionV>
+                <wp:extent cx="5953125" cy="752475"/>
+                <wp:effectExtent l="57150" t="38100" r="85725" b="104775"/>
+                <wp:wrapNone/>
+                <wp:docPr id="8" name="Textfeld 8"/>
+                <wp:cNvGraphicFramePr/>
+                <a:graphic xmlns:a="http://schemas.openxmlformats.org/drawingml/2006/main">
+                  <a:graphicData uri="http://schemas.microsoft.com/office/word/2010/wordprocessingShape">
+                    <wps:wsp>
+                      <wps:cNvSpPr txBox="1"/>
+                      <wps:spPr>
+                        <a:xfrm>
+                          <a:off x="0" y="0"/>
+                          <a:ext cx="5953125" cy="752475"/>
+                        </a:xfrm>
+                        <a:prstGeom prst="rect">
+                          <a:avLst/>
+                        </a:prstGeom>
+                        <a:ln/>
+                      </wps:spPr>
+                      <wps:style>
+                        <a:lnRef idx="1">
+                          <a:schemeClr val="accent1"/>
+                        </a:lnRef>
+                        <a:fillRef idx="2">
+                          <a:schemeClr val="accent1"/>
+                        </a:fillRef>
+                        <a:effectRef idx="1">
+                          <a:schemeClr val="accent1"/>
+                        </a:effectRef>
+                        <a:fontRef idx="minor">
+                          <a:schemeClr val="dk1"/>
+                        </a:fontRef>
+                      </wps:style>
+                      <wps:txbx>
+                        <w:txbxContent>
+                          <w:p>
+                            <w:pPr>
+                              <w:rPr>
+                                <w:rFonts w:ascii="Lucida Console" w:hAnsi="Lucida Console"/>
+                                <w:sz w:val="28"/>
+                                <w:szCs w:val="28"/>
+                              </w:rPr>
+                            </w:pPr>
+                            <w:r>
+                              <w:rPr>
+                                <w:rFonts w:ascii="Lucida Console" w:hAnsi="Lucida Console"/>
+                                <w:sz w:val="28"/>
+                                <w:szCs w:val="28"/>
+                              </w:rPr>
+                              <w:t xml:space="preserve">Template: </w:t>
+                            </w:r>
+                          </w:p>
+                          <w:p>
+                            <w:r>
+                              <w:rPr>
+                                <w:rFonts w:ascii="Lucida Console" w:hAnsi="Lucida Console"/>
+                                <w:sz w:val="28"/>
+                                <w:szCs w:val="28"/>
+                              </w:rPr>
+                              <w:t>#@{Funktionsname}</w:t>
+                            </w:r>
+                            <w:r>
+                              <w:rPr>
+                                <w:rFonts w:ascii="Lucida Console" w:hAnsi="Lucida Console"/>
+                                <w:sz w:val="28"/>
+                                <w:szCs w:val="28"/>
+                              </w:rPr>
+                              <w:t>(</w:t>
+                            </w:r>
+                            <w:r>
+                              <w:rPr>
+                                <w:rFonts w:ascii="Lucida Console" w:hAnsi="Lucida Console"/>
+                                <w:sz w:val="28"/>
+                                <w:szCs w:val="28"/>
+                              </w:rPr>
+                              <w:t>{Argument1}</w:t>
+                            </w:r>
+                            <w:r>
+                              <w:rPr>
+                                <w:rFonts w:ascii="Lucida Console" w:hAnsi="Lucida Console"/>
+                                <w:sz w:val="28"/>
+                                <w:szCs w:val="28"/>
+                              </w:rPr>
+                              <w:t xml:space="preserve">, …, </w:t>
+                            </w:r>
+                            <w:r>
+                              <w:rPr>
+                                <w:rFonts w:ascii="Lucida Console" w:hAnsi="Lucida Console"/>
+                                <w:sz w:val="28"/>
+                                <w:szCs w:val="28"/>
+                              </w:rPr>
+                              <w:t>{</w:t>
+                            </w:r>
+                            <w:proofErr w:type="spellStart"/>
+                            <w:r>
+                              <w:rPr>
+                                <w:rFonts w:ascii="Lucida Console" w:hAnsi="Lucida Console"/>
+                                <w:sz w:val="28"/>
+                                <w:szCs w:val="28"/>
+                              </w:rPr>
+                              <w:t>ArgumentN</w:t>
+                            </w:r>
+                            <w:proofErr w:type="spellEnd"/>
+                            <w:r>
+                              <w:rPr>
+                                <w:rFonts w:ascii="Lucida Console" w:hAnsi="Lucida Console"/>
+                                <w:sz w:val="28"/>
+                                <w:szCs w:val="28"/>
+                              </w:rPr>
+                              <w:t>}</w:t>
+                            </w:r>
+                            <w:r>
+                              <w:rPr>
+                                <w:rFonts w:ascii="Lucida Console" w:hAnsi="Lucida Console"/>
+                                <w:sz w:val="28"/>
+                                <w:szCs w:val="28"/>
+                              </w:rPr>
+                              <w:t>)</w:t>
+                            </w:r>
+                            <w:r>
+                              <w:rPr>
+                                <w:rFonts w:ascii="Lucida Console" w:hAnsi="Lucida Console"/>
+                                <w:sz w:val="28"/>
+                                <w:szCs w:val="28"/>
+                              </w:rPr>
+                              <w:t>#</w:t>
+                            </w:r>
+                          </w:p>
+                        </w:txbxContent>
+                      </wps:txbx>
+                      <wps:bodyPr rot="0" spcFirstLastPara="0" vertOverflow="overflow" horzOverflow="overflow" vert="horz" wrap="square" lIns="91440" tIns="45720" rIns="91440" bIns="45720" numCol="1" spcCol="0" rtlCol="0" fromWordArt="0" anchor="t" anchorCtr="0" forceAA="0" compatLnSpc="1">
+                        <a:prstTxWarp prst="textNoShape">
+                          <a:avLst/>
+                        </a:prstTxWarp>
+                        <a:noAutofit/>
+                      </wps:bodyPr>
+                    </wps:wsp>
+                  </a:graphicData>
+                </a:graphic>
+                <wp14:sizeRelH relativeFrom="margin">
+                  <wp14:pctWidth>0</wp14:pctWidth>
+                </wp14:sizeRelH>
+                <wp14:sizeRelV relativeFrom="margin">
+                  <wp14:pctHeight>0</wp14:pctHeight>
+                </wp14:sizeRelV>
+              </wp:anchor>
+            </w:drawing>
+          </mc:Choice>
+          <mc:Fallback>
+            <w:pict>
+              <v:shapetype id="_x0000_t202" coordsize="21600,21600" o:spt="202" path="m,l,21600r21600,l21600,xe">
+                <v:stroke joinstyle="miter"/>
+                <v:path gradientshapeok="t" o:connecttype="rect"/>
+              </v:shapetype>
+              <v:shape id="Textfeld 8" o:spid="_x0000_s1039" type="#_x0000_t202" style="position:absolute;left:0;text-align:left;margin-left:36.35pt;margin-top:22.5pt;width:468.75pt;height:59.25pt;z-index:251710464;visibility:visible;mso-wrap-style:square;mso-width-percent:0;mso-height-percent:0;mso-wrap-distance-left:9pt;mso-wrap-distance-top:0;mso-wrap-distance-right:9pt;mso-wrap-distance-bottom:0;mso-position-horizontal:absolute;mso-position-horizontal-relative:text;mso-position-vertical:absolute;mso-position-vertical-relative:text;mso-width-percent:0;mso-height-percent:0;mso-width-relative:margin;mso-height-relative:margin;v-text-anchor:top" o:gfxdata="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" fillcolor="#a7bfde [1620]" strokecolor="#4579b8 [3044]">
+                <v:fill color2="#e4ecf5 [500]" rotate="t" angle="180" colors="0 #a3c4ff;22938f #bfd5ff;1 #e5eeff" focus="100%" type="gradient"/>
+                <v:shadow on="t" color="black" opacity="24903f" origin=",.5" offset="0,.55556mm"/>
+                <v:textbox>
+                  <w:txbxContent>
+                    <w:p>
+                      <w:pPr>
+                        <w:rPr>
+                          <w:rFonts w:ascii="Lucida Console" w:hAnsi="Lucida Console"/>
+                          <w:sz w:val="28"/>
+                          <w:szCs w:val="28"/>
+                        </w:rPr>
+                      </w:pPr>
+                      <w:r>
+                        <w:rPr>
+                          <w:rFonts w:ascii="Lucida Console" w:hAnsi="Lucida Console"/>
+                          <w:sz w:val="28"/>
+                          <w:szCs w:val="28"/>
+                        </w:rPr>
+                        <w:t xml:space="preserve">Template: </w:t>
+                      </w:r>
+                    </w:p>
+                    <w:p>
+                      <w:r>
+                        <w:rPr>
+                          <w:rFonts w:ascii="Lucida Console" w:hAnsi="Lucida Console"/>
+                          <w:sz w:val="28"/>
+                          <w:szCs w:val="28"/>
+                        </w:rPr>
+                        <w:t>#@{Funktionsname}</w:t>
+                      </w:r>
+                      <w:r>
+                        <w:rPr>
+                          <w:rFonts w:ascii="Lucida Console" w:hAnsi="Lucida Console"/>
+                          <w:sz w:val="28"/>
+                          <w:szCs w:val="28"/>
+                        </w:rPr>
+                        <w:t>(</w:t>
+                      </w:r>
+                      <w:r>
+                        <w:rPr>
+                          <w:rFonts w:ascii="Lucida Console" w:hAnsi="Lucida Console"/>
+                          <w:sz w:val="28"/>
+                          <w:szCs w:val="28"/>
+                        </w:rPr>
+                        <w:t>{Argument1}</w:t>
+                      </w:r>
+                      <w:r>
+                        <w:rPr>
+                          <w:rFonts w:ascii="Lucida Console" w:hAnsi="Lucida Console"/>
+                          <w:sz w:val="28"/>
+                          <w:szCs w:val="28"/>
+                        </w:rPr>
+                        <w:t xml:space="preserve">, …, </w:t>
+                      </w:r>
+                      <w:r>
+                        <w:rPr>
+                          <w:rFonts w:ascii="Lucida Console" w:hAnsi="Lucida Console"/>
+                          <w:sz w:val="28"/>
+                          <w:szCs w:val="28"/>
+                        </w:rPr>
+                        <w:t>{</w:t>
+                      </w:r>
+                      <w:proofErr w:type="spellStart"/>
+                      <w:r>
+                        <w:rPr>
+                          <w:rFonts w:ascii="Lucida Console" w:hAnsi="Lucida Console"/>
+                          <w:sz w:val="28"/>
+                          <w:szCs w:val="28"/>
+                        </w:rPr>
+                        <w:t>ArgumentN</w:t>
+                      </w:r>
+                      <w:proofErr w:type="spellEnd"/>
+                      <w:r>
+                        <w:rPr>
+                          <w:rFonts w:ascii="Lucida Console" w:hAnsi="Lucida Console"/>
+                          <w:sz w:val="28"/>
+                          <w:szCs w:val="28"/>
+                        </w:rPr>
+                        <w:t>}</w:t>
+                      </w:r>
+                      <w:r>
+                        <w:rPr>
+                          <w:rFonts w:ascii="Lucida Console" w:hAnsi="Lucida Console"/>
+                          <w:sz w:val="28"/>
+                          <w:szCs w:val="28"/>
+                        </w:rPr>
+                        <w:t>)</w:t>
+                      </w:r>
+                      <w:r>
+                        <w:rPr>
+                          <w:rFonts w:ascii="Lucida Console" w:hAnsi="Lucida Console"/>
+                          <w:sz w:val="28"/>
+                          <w:szCs w:val="28"/>
+                        </w:rPr>
+                        <w:t>#</w:t>
+                      </w:r>
+                    </w:p>
+                  </w:txbxContent>
+                </v:textbox>
+              </v:shape>
+            </w:pict>
+          </mc:Fallback>
+        </mc:AlternateContent>
+      </w:r>
+      <w:r>
+        <w:rPr>
+          <w:b/>
+        </w:rPr>
+        <w:t>Alternativ:</w:t>
+      </w:r>
+    </w:p>
+    <w:p>
+      <w:pPr>
+        <w:ind w:left="708"/>
+      </w:pPr>
+    </w:p>
+    <w:p>
+      <w:pPr>
+        <w:ind w:left="708"/>
+      </w:pPr>
+    </w:p>
+    <w:p>
+      <w:pPr>
+        <w:ind w:left="708"/>
+        <w:rPr>
+          <w:b/>
+        </w:rPr>
+      </w:pPr>
+    </w:p>
+    <w:p>
+      <w:pPr>
+        <w:ind w:left="708"/>
+        <w:rPr>
+          <w:b/>
+        </w:rPr>
       </w:pPr>
     </w:p>
     <w:p>
@@ -4252,6 +4636,12 @@
           <w:b/>
         </w:rPr>
         <w:t>Beispiel</w:t>
+      </w:r>
+      <w:r>
+        <w:rPr>
+          <w:b/>
+        </w:rPr>
+        <w:t xml:space="preserve"> 1</w:t>
       </w:r>
       <w:r>
         <w:rPr>
@@ -4431,30 +4821,348 @@
       </w:pPr>
     </w:p>
     <w:p>
-      <w:r>
+      <w:pPr>
+        <w:ind w:left="708"/>
+        <w:rPr>
+          <w:b/>
+        </w:rPr>
+      </w:pPr>
+      <w:r>
+        <w:rPr>
+          <w:b/>
+        </w:rPr>
+        <w:t>Beispiel</w:t>
+      </w:r>
+      <w:r>
+        <w:rPr>
+          <w:b/>
+        </w:rPr>
+        <w:t xml:space="preserve"> 2</w:t>
+      </w:r>
+      <w:r>
+        <w:rPr>
+          <w:b/>
+        </w:rPr>
+        <w:t>:</w:t>
+      </w:r>
+    </w:p>
+    <w:p>
+      <w:pPr>
+        <w:ind w:left="708"/>
+      </w:pPr>
+      <w:r>
+        <w:rPr>
+          <w:noProof/>
+          <w:lang w:eastAsia="de-DE"/>
+        </w:rPr>
+        <mc:AlternateContent>
+          <mc:Choice Requires="wps">
+            <w:drawing>
+              <wp:anchor distT="0" distB="0" distL="114300" distR="114300" simplePos="0" relativeHeight="251716608" behindDoc="0" locked="0" layoutInCell="1" allowOverlap="1" wp14:anchorId="4ADAB6B4" wp14:editId="439FEE75">
+                <wp:simplePos x="0" y="0"/>
+                <wp:positionH relativeFrom="column">
+                  <wp:posOffset>433705</wp:posOffset>
+                </wp:positionH>
+                <wp:positionV relativeFrom="paragraph">
+                  <wp:posOffset>48895</wp:posOffset>
+                </wp:positionV>
+                <wp:extent cx="5953125" cy="752475"/>
+                <wp:effectExtent l="57150" t="38100" r="85725" b="104775"/>
+                <wp:wrapNone/>
+                <wp:docPr id="18" name="Textfeld 18"/>
+                <wp:cNvGraphicFramePr/>
+                <a:graphic xmlns:a="http://schemas.openxmlformats.org/drawingml/2006/main">
+                  <a:graphicData uri="http://schemas.microsoft.com/office/word/2010/wordprocessingShape">
+                    <wps:wsp>
+                      <wps:cNvSpPr txBox="1"/>
+                      <wps:spPr>
+                        <a:xfrm>
+                          <a:off x="0" y="0"/>
+                          <a:ext cx="5953125" cy="752475"/>
+                        </a:xfrm>
+                        <a:prstGeom prst="rect">
+                          <a:avLst/>
+                        </a:prstGeom>
+                        <a:ln/>
+                      </wps:spPr>
+                      <wps:style>
+                        <a:lnRef idx="1">
+                          <a:schemeClr val="accent1"/>
+                        </a:lnRef>
+                        <a:fillRef idx="2">
+                          <a:schemeClr val="accent1"/>
+                        </a:fillRef>
+                        <a:effectRef idx="1">
+                          <a:schemeClr val="accent1"/>
+                        </a:effectRef>
+                        <a:fontRef idx="minor">
+                          <a:schemeClr val="dk1"/>
+                        </a:fontRef>
+                      </wps:style>
+                      <wps:txbx>
+                        <w:txbxContent>
+                          <w:p>
+                            <w:pPr>
+                              <w:rPr>
+                                <w:rFonts w:ascii="Lucida Console" w:hAnsi="Lucida Console"/>
+                                <w:sz w:val="28"/>
+                                <w:szCs w:val="28"/>
+                              </w:rPr>
+                            </w:pPr>
+                            <w:r>
+                              <w:rPr>
+                                <w:rFonts w:ascii="Lucida Console" w:hAnsi="Lucida Console"/>
+                                <w:sz w:val="28"/>
+                                <w:szCs w:val="28"/>
+                              </w:rPr>
+                              <w:t>Template</w:t>
+                            </w:r>
+                            <w:r>
+                              <w:rPr>
+                                <w:rFonts w:ascii="Lucida Console" w:hAnsi="Lucida Console"/>
+                                <w:sz w:val="28"/>
+                                <w:szCs w:val="28"/>
+                              </w:rPr>
+                              <w:t xml:space="preserve">: </w:t>
+                            </w:r>
+                          </w:p>
+                          <w:p>
+                            <w:r>
+                              <w:rPr>
+                                <w:rFonts w:ascii="Lucida Console" w:hAnsi="Lucida Console"/>
+                                <w:sz w:val="28"/>
+                                <w:szCs w:val="28"/>
+                              </w:rPr>
+                              <w:t>#@echo(</w:t>
+                            </w:r>
+                            <w:r>
+                              <w:rPr>
+                                <w:rFonts w:ascii="Lucida Console" w:hAnsi="Lucida Console"/>
+                                <w:sz w:val="28"/>
+                                <w:szCs w:val="28"/>
+                              </w:rPr>
+                              <w:t>“Hallo “</w:t>
+                            </w:r>
+                            <w:r>
+                              <w:rPr>
+                                <w:rFonts w:ascii="Lucida Console" w:hAnsi="Lucida Console"/>
+                                <w:sz w:val="28"/>
+                                <w:szCs w:val="28"/>
+                              </w:rPr>
+                              <w:t xml:space="preserve">, </w:t>
+                            </w:r>
+                            <w:proofErr w:type="spellStart"/>
+                            <w:r>
+                              <w:rPr>
+                                <w:rFonts w:ascii="Lucida Console" w:hAnsi="Lucida Console"/>
+                                <w:sz w:val="28"/>
+                                <w:szCs w:val="28"/>
+                              </w:rPr>
+                              <w:t>username</w:t>
+                            </w:r>
+                            <w:proofErr w:type="spellEnd"/>
+                            <w:r>
+                              <w:rPr>
+                                <w:rFonts w:ascii="Lucida Console" w:hAnsi="Lucida Console"/>
+                                <w:sz w:val="28"/>
+                                <w:szCs w:val="28"/>
+                              </w:rPr>
+                              <w:t xml:space="preserve">, </w:t>
+                            </w:r>
+                            <w:r>
+                              <w:rPr>
+                                <w:rFonts w:ascii="Lucida Console" w:hAnsi="Lucida Console"/>
+                                <w:sz w:val="28"/>
+                                <w:szCs w:val="28"/>
+                              </w:rPr>
+                              <w:t>“!“</w:t>
+                            </w:r>
+                            <w:r>
+                              <w:rPr>
+                                <w:rFonts w:ascii="Lucida Console" w:hAnsi="Lucida Console"/>
+                                <w:sz w:val="28"/>
+                                <w:szCs w:val="28"/>
+                              </w:rPr>
+                              <w:t>)</w:t>
+                            </w:r>
+                            <w:r>
+                              <w:rPr>
+                                <w:rFonts w:ascii="Lucida Console" w:hAnsi="Lucida Console"/>
+                                <w:sz w:val="28"/>
+                                <w:szCs w:val="28"/>
+                              </w:rPr>
+                              <w:t>#</w:t>
+                            </w:r>
+                          </w:p>
+                        </w:txbxContent>
+                      </wps:txbx>
+                      <wps:bodyPr rot="0" spcFirstLastPara="0" vertOverflow="overflow" horzOverflow="overflow" vert="horz" wrap="square" lIns="91440" tIns="45720" rIns="91440" bIns="45720" numCol="1" spcCol="0" rtlCol="0" fromWordArt="0" anchor="t" anchorCtr="0" forceAA="0" compatLnSpc="1">
+                        <a:prstTxWarp prst="textNoShape">
+                          <a:avLst/>
+                        </a:prstTxWarp>
+                        <a:noAutofit/>
+                      </wps:bodyPr>
+                    </wps:wsp>
+                  </a:graphicData>
+                </a:graphic>
+                <wp14:sizeRelH relativeFrom="margin">
+                  <wp14:pctWidth>0</wp14:pctWidth>
+                </wp14:sizeRelH>
+                <wp14:sizeRelV relativeFrom="margin">
+                  <wp14:pctHeight>0</wp14:pctHeight>
+                </wp14:sizeRelV>
+              </wp:anchor>
+            </w:drawing>
+          </mc:Choice>
+          <mc:Fallback>
+            <w:pict>
+              <v:shape id="Textfeld 18" o:spid="_x0000_s1041" type="#_x0000_t202" style="position:absolute;left:0;text-align:left;margin-left:34.15pt;margin-top:3.85pt;width:468.75pt;height:59.25pt;z-index:251716608;visibility:visible;mso-wrap-style:square;mso-width-percent:0;mso-height-percent:0;mso-wrap-distance-left:9pt;mso-wrap-distance-top:0;mso-wrap-distance-right:9pt;mso-wrap-distance-bottom:0;mso-position-horizontal:absolute;mso-position-horizontal-relative:text;mso-position-vertical:absolute;mso-position-vertical-relative:text;mso-width-percent:0;mso-height-percent:0;mso-width-relative:margin;mso-height-relative:margin;v-text-anchor:top" o:gfxdata="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" fillcolor="#a7bfde [1620]" strokecolor="#4579b8 [3044]">
+                <v:fill color2="#e4ecf5 [500]" rotate="t" angle="180" colors="0 #a3c4ff;22938f #bfd5ff;1 #e5eeff" focus="100%" type="gradient"/>
+                <v:shadow on="t" color="black" opacity="24903f" origin=",.5" offset="0,.55556mm"/>
+                <v:textbox>
+                  <w:txbxContent>
+                    <w:p>
+                      <w:pPr>
+                        <w:rPr>
+                          <w:rFonts w:ascii="Lucida Console" w:hAnsi="Lucida Console"/>
+                          <w:sz w:val="28"/>
+                          <w:szCs w:val="28"/>
+                        </w:rPr>
+                      </w:pPr>
+                      <w:r>
+                        <w:rPr>
+                          <w:rFonts w:ascii="Lucida Console" w:hAnsi="Lucida Console"/>
+                          <w:sz w:val="28"/>
+                          <w:szCs w:val="28"/>
+                        </w:rPr>
+                        <w:t>Template</w:t>
+                      </w:r>
+                      <w:r>
+                        <w:rPr>
+                          <w:rFonts w:ascii="Lucida Console" w:hAnsi="Lucida Console"/>
+                          <w:sz w:val="28"/>
+                          <w:szCs w:val="28"/>
+                        </w:rPr>
+                        <w:t xml:space="preserve">: </w:t>
+                      </w:r>
+                    </w:p>
+                    <w:p>
+                      <w:r>
+                        <w:rPr>
+                          <w:rFonts w:ascii="Lucida Console" w:hAnsi="Lucida Console"/>
+                          <w:sz w:val="28"/>
+                          <w:szCs w:val="28"/>
+                        </w:rPr>
+                        <w:t>#@echo(</w:t>
+                      </w:r>
+                      <w:r>
+                        <w:rPr>
+                          <w:rFonts w:ascii="Lucida Console" w:hAnsi="Lucida Console"/>
+                          <w:sz w:val="28"/>
+                          <w:szCs w:val="28"/>
+                        </w:rPr>
+                        <w:t>“Hallo “</w:t>
+                      </w:r>
+                      <w:r>
+                        <w:rPr>
+                          <w:rFonts w:ascii="Lucida Console" w:hAnsi="Lucida Console"/>
+                          <w:sz w:val="28"/>
+                          <w:szCs w:val="28"/>
+                        </w:rPr>
+                        <w:t xml:space="preserve">, </w:t>
+                      </w:r>
+                      <w:proofErr w:type="spellStart"/>
+                      <w:r>
+                        <w:rPr>
+                          <w:rFonts w:ascii="Lucida Console" w:hAnsi="Lucida Console"/>
+                          <w:sz w:val="28"/>
+                          <w:szCs w:val="28"/>
+                        </w:rPr>
+                        <w:t>username</w:t>
+                      </w:r>
+                      <w:proofErr w:type="spellEnd"/>
+                      <w:r>
+                        <w:rPr>
+                          <w:rFonts w:ascii="Lucida Console" w:hAnsi="Lucida Console"/>
+                          <w:sz w:val="28"/>
+                          <w:szCs w:val="28"/>
+                        </w:rPr>
+                        <w:t xml:space="preserve">, </w:t>
+                      </w:r>
+                      <w:r>
+                        <w:rPr>
+                          <w:rFonts w:ascii="Lucida Console" w:hAnsi="Lucida Console"/>
+                          <w:sz w:val="28"/>
+                          <w:szCs w:val="28"/>
+                        </w:rPr>
+                        <w:t>“!“</w:t>
+                      </w:r>
+                      <w:r>
+                        <w:rPr>
+                          <w:rFonts w:ascii="Lucida Console" w:hAnsi="Lucida Console"/>
+                          <w:sz w:val="28"/>
+                          <w:szCs w:val="28"/>
+                        </w:rPr>
+                        <w:t>)</w:t>
+                      </w:r>
+                      <w:r>
+                        <w:rPr>
+                          <w:rFonts w:ascii="Lucida Console" w:hAnsi="Lucida Console"/>
+                          <w:sz w:val="28"/>
+                          <w:szCs w:val="28"/>
+                        </w:rPr>
+                        <w:t>#</w:t>
+                      </w:r>
+                    </w:p>
+                  </w:txbxContent>
+                </v:textbox>
+              </v:shape>
+            </w:pict>
+          </mc:Fallback>
+        </mc:AlternateContent>
+      </w:r>
+    </w:p>
+    <w:p>
+      <w:pPr>
+        <w:ind w:left="708"/>
+      </w:pPr>
+    </w:p>
+    <w:p>
+      <w:pPr>
+        <w:ind w:left="708"/>
+      </w:pPr>
+    </w:p>
+    <w:p>
+      <w:pPr>
         <w:rPr>
           <w:i/>
         </w:rPr>
-        <w:tab/>
-      </w:r>
+      </w:pPr>
+    </w:p>
+    <w:p>
+      <w:pPr>
+        <w:ind w:left="708"/>
+      </w:pPr>
       <w:r>
         <w:t>Die Ausgabe würde lautet „Hallo {Wert der Variablen username}!“</w:t>
       </w:r>
     </w:p>
     <w:p/>
     <w:p/>
-    <w:p>
-      <w:r>
-        <w:br w:type="page"/>
-      </w:r>
-    </w:p>
+    <w:p/>
     <w:p>
       <w:pPr>
         <w:pStyle w:val="berschrift2"/>
-      </w:pPr>
-      <w:bookmarkStart w:id="2" w:name="_Loops_[L:]:"/>
-      <w:bookmarkEnd w:id="2"/>
-      <w:r>
+        <w:rPr>
+          <w:lang w:val="en-US"/>
+        </w:rPr>
+      </w:pPr>
+      <w:bookmarkStart w:id="1" w:name="_Loops_[L:]:"/>
+      <w:bookmarkEnd w:id="1"/>
+      <w:r>
+        <w:rPr>
+          <w:lang w:val="en-US"/>
+        </w:rPr>
         <w:lastRenderedPageBreak/>
         <w:t>Loops [L:]:</w:t>
       </w:r>
@@ -4463,34 +5171,58 @@
       <w:pPr>
         <w:rPr>
           <w:i/>
-        </w:rPr>
-      </w:pPr>
-      <w:r>
-        <w:tab/>
-      </w:r>
+          <w:lang w:val="en-US"/>
+        </w:rPr>
+      </w:pPr>
+      <w:r>
+        <w:rPr>
+          <w:lang w:val="en-US"/>
+        </w:rPr>
+        <w:tab/>
+      </w:r>
+      <w:proofErr w:type="spellStart"/>
       <w:r>
         <w:rPr>
           <w:i/>
-        </w:rPr>
-        <w:t xml:space="preserve">Argumente: 2 (Array, </w:t>
+          <w:lang w:val="en-US"/>
+        </w:rPr>
+        <w:t>Argumente</w:t>
+      </w:r>
+      <w:proofErr w:type="spellEnd"/>
+      <w:r>
+        <w:rPr>
+          <w:i/>
+          <w:lang w:val="en-US"/>
+        </w:rPr>
+        <w:t xml:space="preserve">: 2 (Array, </w:t>
       </w:r>
       <w:hyperlink w:anchor="_Erweiterte_Eingabe:" w:history="1">
+        <w:proofErr w:type="spellStart"/>
         <w:r>
           <w:rPr>
             <w:rStyle w:val="Hyperlink"/>
             <w:i/>
+            <w:lang w:val="en-US"/>
           </w:rPr>
           <w:t>ExtendedInput</w:t>
         </w:r>
+        <w:proofErr w:type="spellEnd"/>
       </w:hyperlink>
       <w:r>
         <w:rPr>
           <w:i/>
+          <w:lang w:val="en-US"/>
         </w:rPr>
         <w:t>)</w:t>
       </w:r>
     </w:p>
-    <w:p/>
+    <w:p>
+      <w:pPr>
+        <w:rPr>
+          <w:lang w:val="en-US"/>
+        </w:rPr>
+      </w:pPr>
+    </w:p>
     <w:p>
       <w:pPr>
         <w:ind w:left="705"/>
@@ -4726,29 +5458,58 @@
     <w:p>
       <w:pPr>
         <w:ind w:left="705"/>
-      </w:pPr>
-      <w:r>
-        <w:tab/>
-      </w:r>
-      <w:r>
-        <w:tab/>
+        <w:rPr>
+          <w:lang w:val="en-US"/>
+        </w:rPr>
+      </w:pPr>
+      <w:r>
+        <w:tab/>
+      </w:r>
+      <w:r>
+        <w:tab/>
+      </w:r>
+      <w:proofErr w:type="gramStart"/>
+      <w:r>
+        <w:rPr>
+          <w:lang w:val="en-US"/>
+        </w:rPr>
         <w:t>Array(</w:t>
       </w:r>
+      <w:proofErr w:type="gramEnd"/>
     </w:p>
     <w:p>
       <w:pPr>
         <w:ind w:left="705"/>
-      </w:pPr>
-      <w:r>
-        <w:tab/>
-      </w:r>
-      <w:r>
-        <w:tab/>
-      </w:r>
-      <w:r>
-        <w:tab/>
+        <w:rPr>
+          <w:lang w:val="en-US"/>
+        </w:rPr>
+      </w:pPr>
+      <w:r>
+        <w:rPr>
+          <w:lang w:val="en-US"/>
+        </w:rPr>
+        <w:tab/>
+      </w:r>
+      <w:r>
+        <w:rPr>
+          <w:lang w:val="en-US"/>
+        </w:rPr>
+        <w:tab/>
+      </w:r>
+      <w:r>
+        <w:rPr>
+          <w:lang w:val="en-US"/>
+        </w:rPr>
+        <w:tab/>
+      </w:r>
+      <w:proofErr w:type="gramStart"/>
+      <w:r>
+        <w:rPr>
+          <w:lang w:val="en-US"/>
+        </w:rPr>
         <w:t>Array(</w:t>
       </w:r>
+      <w:proofErr w:type="gramEnd"/>
     </w:p>
     <w:p>
       <w:pPr>
@@ -4758,15 +5519,27 @@
         </w:rPr>
       </w:pPr>
       <w:r>
-        <w:tab/>
-      </w:r>
-      <w:r>
-        <w:tab/>
-      </w:r>
-      <w:r>
-        <w:tab/>
-      </w:r>
-      <w:r>
+        <w:rPr>
+          <w:lang w:val="en-US"/>
+        </w:rPr>
+        <w:tab/>
+      </w:r>
+      <w:r>
+        <w:rPr>
+          <w:lang w:val="en-US"/>
+        </w:rPr>
+        <w:tab/>
+      </w:r>
+      <w:r>
+        <w:rPr>
+          <w:lang w:val="en-US"/>
+        </w:rPr>
+        <w:tab/>
+      </w:r>
+      <w:r>
+        <w:rPr>
+          <w:lang w:val="en-US"/>
+        </w:rPr>
         <w:tab/>
       </w:r>
       <w:r>
@@ -4781,6 +5554,71 @@
         </w:rPr>
         <w:t>Name</w:t>
       </w:r>
+      <w:proofErr w:type="gramStart"/>
+      <w:r>
+        <w:rPr>
+          <w:lang w:val="en-US"/>
+        </w:rPr>
+        <w:t>“ =</w:t>
+      </w:r>
+      <w:proofErr w:type="gramEnd"/>
+      <w:r>
+        <w:rPr>
+          <w:lang w:val="en-US"/>
+        </w:rPr>
+        <w:t>&gt; „</w:t>
+      </w:r>
+      <w:r>
+        <w:rPr>
+          <w:lang w:val="en-US"/>
+        </w:rPr>
+        <w:t>Alice</w:t>
+      </w:r>
+      <w:r>
+        <w:rPr>
+          <w:lang w:val="en-US"/>
+        </w:rPr>
+        <w:t>“,</w:t>
+      </w:r>
+    </w:p>
+    <w:p>
+      <w:pPr>
+        <w:ind w:left="705"/>
+        <w:rPr>
+          <w:lang w:val="en-US"/>
+        </w:rPr>
+      </w:pPr>
+      <w:r>
+        <w:rPr>
+          <w:lang w:val="en-US"/>
+        </w:rPr>
+        <w:tab/>
+      </w:r>
+      <w:r>
+        <w:rPr>
+          <w:lang w:val="en-US"/>
+        </w:rPr>
+        <w:tab/>
+      </w:r>
+      <w:r>
+        <w:rPr>
+          <w:lang w:val="en-US"/>
+        </w:rPr>
+        <w:tab/>
+      </w:r>
+      <w:r>
+        <w:rPr>
+          <w:lang w:val="en-US"/>
+        </w:rPr>
+        <w:tab/>
+        <w:t>„</w:t>
+      </w:r>
+      <w:r>
+        <w:rPr>
+          <w:lang w:val="en-US"/>
+        </w:rPr>
+        <w:t>Alter</w:t>
+      </w:r>
       <w:r>
         <w:rPr>
           <w:lang w:val="en-US"/>
@@ -4791,323 +5629,163 @@
         <w:rPr>
           <w:lang w:val="en-US"/>
         </w:rPr>
-        <w:t>Alice</w:t>
-      </w:r>
-      <w:r>
-        <w:rPr>
-          <w:lang w:val="en-US"/>
-        </w:rPr>
+        <w:t>12</w:t>
+      </w:r>
+      <w:r>
+        <w:rPr>
+          <w:lang w:val="en-US"/>
+        </w:rPr>
+        <w:t>“</w:t>
+      </w:r>
+    </w:p>
+    <w:p>
+      <w:pPr>
+        <w:ind w:left="705"/>
+      </w:pPr>
+      <w:r>
+        <w:rPr>
+          <w:lang w:val="en-US"/>
+        </w:rPr>
+        <w:tab/>
+      </w:r>
+      <w:r>
+        <w:rPr>
+          <w:lang w:val="en-US"/>
+        </w:rPr>
+        <w:tab/>
+      </w:r>
+      <w:r>
+        <w:rPr>
+          <w:lang w:val="en-US"/>
+        </w:rPr>
+        <w:tab/>
+      </w:r>
+      <w:r>
+        <w:t xml:space="preserve">), </w:t>
+      </w:r>
+    </w:p>
+    <w:p>
+      <w:pPr>
+        <w:ind w:left="705"/>
+      </w:pPr>
+      <w:r>
+        <w:tab/>
+      </w:r>
+      <w:r>
+        <w:tab/>
+      </w:r>
+      <w:r>
+        <w:tab/>
+        <w:t>Array(</w:t>
+      </w:r>
+    </w:p>
+    <w:p>
+      <w:pPr>
+        <w:ind w:left="705"/>
+      </w:pPr>
+      <w:r>
+        <w:tab/>
+      </w:r>
+      <w:r>
+        <w:tab/>
+      </w:r>
+      <w:r>
+        <w:tab/>
+      </w:r>
+      <w:r>
+        <w:tab/>
+        <w:t>„Name“ =&gt; „</w:t>
+      </w:r>
+      <w:r>
+        <w:t>Bob</w:t>
+      </w:r>
+      <w:r>
         <w:t>“,</w:t>
       </w:r>
     </w:p>
     <w:p>
       <w:pPr>
         <w:ind w:left="705"/>
-        <w:rPr>
-          <w:lang w:val="en-US"/>
-        </w:rPr>
-      </w:pPr>
-      <w:r>
-        <w:rPr>
-          <w:lang w:val="en-US"/>
-        </w:rPr>
-        <w:tab/>
-      </w:r>
-      <w:r>
-        <w:rPr>
-          <w:lang w:val="en-US"/>
-        </w:rPr>
-        <w:tab/>
-      </w:r>
-      <w:r>
-        <w:rPr>
-          <w:lang w:val="en-US"/>
-        </w:rPr>
-        <w:tab/>
-      </w:r>
-      <w:r>
-        <w:rPr>
-          <w:lang w:val="en-US"/>
-        </w:rPr>
+      </w:pPr>
+      <w:r>
+        <w:tab/>
+      </w:r>
+      <w:r>
+        <w:tab/>
+      </w:r>
+      <w:r>
+        <w:tab/>
+      </w:r>
+      <w:r>
         <w:tab/>
         <w:t>„</w:t>
       </w:r>
       <w:r>
-        <w:rPr>
-          <w:lang w:val="en-US"/>
-        </w:rPr>
         <w:t>Alter</w:t>
       </w:r>
       <w:r>
-        <w:rPr>
-          <w:lang w:val="en-US"/>
-        </w:rPr>
         <w:t>“ =&gt; „</w:t>
       </w:r>
       <w:r>
-        <w:rPr>
-          <w:lang w:val="en-US"/>
-        </w:rPr>
-        <w:t>12</w:t>
-      </w:r>
-      <w:r>
-        <w:rPr>
-          <w:lang w:val="en-US"/>
-        </w:rPr>
+        <w:t>15</w:t>
+      </w:r>
+      <w:r>
         <w:t>“</w:t>
       </w:r>
     </w:p>
     <w:p>
       <w:pPr>
         <w:ind w:left="705"/>
-        <w:rPr>
-          <w:lang w:val="en-US"/>
-        </w:rPr>
-      </w:pPr>
-      <w:r>
-        <w:rPr>
-          <w:lang w:val="en-US"/>
-        </w:rPr>
-        <w:tab/>
-      </w:r>
-      <w:r>
-        <w:rPr>
-          <w:lang w:val="en-US"/>
-        </w:rPr>
-        <w:tab/>
-      </w:r>
-      <w:r>
-        <w:rPr>
-          <w:lang w:val="en-US"/>
-        </w:rPr>
-        <w:tab/>
-        <w:t xml:space="preserve">), </w:t>
+      </w:pPr>
+      <w:r>
+        <w:tab/>
+      </w:r>
+      <w:r>
+        <w:tab/>
+      </w:r>
+      <w:r>
+        <w:tab/>
+        <w:t>)</w:t>
+      </w:r>
+      <w:r>
+        <w:t>,</w:t>
       </w:r>
     </w:p>
     <w:p>
       <w:pPr>
         <w:ind w:left="705"/>
-        <w:rPr>
-          <w:lang w:val="en-US"/>
-        </w:rPr>
-      </w:pPr>
-      <w:r>
-        <w:rPr>
-          <w:lang w:val="en-US"/>
-        </w:rPr>
-        <w:tab/>
-      </w:r>
-      <w:r>
-        <w:rPr>
-          <w:lang w:val="en-US"/>
-        </w:rPr>
-        <w:tab/>
-      </w:r>
-      <w:r>
-        <w:rPr>
-          <w:lang w:val="en-US"/>
-        </w:rPr>
-        <w:tab/>
-        <w:t>Array(</w:t>
+      </w:pPr>
+      <w:r>
+        <w:tab/>
+      </w:r>
+      <w:r>
+        <w:tab/>
+      </w:r>
+      <w:r>
+        <w:tab/>
+        <w:t>…</w:t>
       </w:r>
     </w:p>
     <w:p>
       <w:pPr>
         <w:ind w:left="705"/>
-        <w:rPr>
-          <w:lang w:val="en-US"/>
-        </w:rPr>
-      </w:pPr>
-      <w:r>
-        <w:rPr>
-          <w:lang w:val="en-US"/>
-        </w:rPr>
-        <w:tab/>
-      </w:r>
-      <w:r>
-        <w:rPr>
-          <w:lang w:val="en-US"/>
-        </w:rPr>
-        <w:tab/>
-      </w:r>
-      <w:r>
-        <w:rPr>
-          <w:lang w:val="en-US"/>
-        </w:rPr>
-        <w:tab/>
-      </w:r>
-      <w:r>
-        <w:rPr>
-          <w:lang w:val="en-US"/>
-        </w:rPr>
-        <w:tab/>
-        <w:t>„Name“ =&gt; „</w:t>
-      </w:r>
-      <w:r>
-        <w:rPr>
-          <w:lang w:val="en-US"/>
-        </w:rPr>
-        <w:t>Bob</w:t>
-      </w:r>
-      <w:r>
-        <w:rPr>
-          <w:lang w:val="en-US"/>
-        </w:rPr>
-        <w:t>“,</w:t>
+      </w:pPr>
+      <w:r>
+        <w:tab/>
+      </w:r>
+      <w:r>
+        <w:tab/>
+        <w:t>}</w:t>
       </w:r>
     </w:p>
     <w:p>
       <w:pPr>
         <w:ind w:left="705"/>
-        <w:rPr>
-          <w:lang w:val="en-US"/>
-        </w:rPr>
-      </w:pPr>
-      <w:r>
-        <w:rPr>
-          <w:lang w:val="en-US"/>
-        </w:rPr>
-        <w:tab/>
-      </w:r>
-      <w:r>
-        <w:rPr>
-          <w:lang w:val="en-US"/>
-        </w:rPr>
-        <w:tab/>
-      </w:r>
-      <w:r>
-        <w:rPr>
-          <w:lang w:val="en-US"/>
-        </w:rPr>
-        <w:tab/>
-      </w:r>
-      <w:r>
-        <w:rPr>
-          <w:lang w:val="en-US"/>
-        </w:rPr>
-        <w:tab/>
-        <w:t>„</w:t>
-      </w:r>
-      <w:r>
-        <w:rPr>
-          <w:lang w:val="en-US"/>
-        </w:rPr>
-        <w:t>Alter</w:t>
-      </w:r>
-      <w:r>
-        <w:rPr>
-          <w:lang w:val="en-US"/>
-        </w:rPr>
-        <w:t>“ =&gt; „</w:t>
-      </w:r>
-      <w:r>
-        <w:rPr>
-          <w:lang w:val="en-US"/>
-        </w:rPr>
-        <w:t>15</w:t>
-      </w:r>
-      <w:r>
-        <w:rPr>
-          <w:lang w:val="en-US"/>
-        </w:rPr>
-        <w:t>“</w:t>
-      </w:r>
+      </w:pPr>
     </w:p>
     <w:p>
       <w:pPr>
         <w:ind w:left="705"/>
-        <w:rPr>
-          <w:lang w:val="en-US"/>
-        </w:rPr>
-      </w:pPr>
-      <w:r>
-        <w:rPr>
-          <w:lang w:val="en-US"/>
-        </w:rPr>
-        <w:tab/>
-      </w:r>
-      <w:r>
-        <w:rPr>
-          <w:lang w:val="en-US"/>
-        </w:rPr>
-        <w:tab/>
-      </w:r>
-      <w:r>
-        <w:rPr>
-          <w:lang w:val="en-US"/>
-        </w:rPr>
-        <w:tab/>
-        <w:t>)</w:t>
-      </w:r>
-      <w:r>
-        <w:rPr>
-          <w:lang w:val="en-US"/>
-        </w:rPr>
-        <w:t>,</w:t>
-      </w:r>
-    </w:p>
-    <w:p>
-      <w:pPr>
-        <w:ind w:left="705"/>
-        <w:rPr>
-          <w:lang w:val="en-US"/>
-        </w:rPr>
-      </w:pPr>
-      <w:r>
-        <w:rPr>
-          <w:lang w:val="en-US"/>
-        </w:rPr>
-        <w:tab/>
-      </w:r>
-      <w:r>
-        <w:rPr>
-          <w:lang w:val="en-US"/>
-        </w:rPr>
-        <w:tab/>
-      </w:r>
-      <w:r>
-        <w:rPr>
-          <w:lang w:val="en-US"/>
-        </w:rPr>
-        <w:tab/>
-        <w:t>…</w:t>
-      </w:r>
-    </w:p>
-    <w:p>
-      <w:pPr>
-        <w:ind w:left="705"/>
-        <w:rPr>
-          <w:lang w:val="en-US"/>
-        </w:rPr>
-      </w:pPr>
-      <w:r>
-        <w:rPr>
-          <w:lang w:val="en-US"/>
-        </w:rPr>
-        <w:tab/>
-      </w:r>
-      <w:r>
-        <w:rPr>
-          <w:lang w:val="en-US"/>
-        </w:rPr>
-        <w:tab/>
-        <w:t>}</w:t>
-      </w:r>
-    </w:p>
-    <w:p>
-      <w:pPr>
-        <w:ind w:left="705"/>
-        <w:rPr>
-          <w:lang w:val="en-US"/>
-        </w:rPr>
-      </w:pPr>
-    </w:p>
-    <w:p>
-      <w:pPr>
-        <w:ind w:left="705"/>
-        <w:rPr>
-          <w:lang w:val="en-US"/>
-        </w:rPr>
       </w:pPr>
     </w:p>
     <w:p>
@@ -5343,10 +6021,24 @@
     <w:p>
       <w:pPr>
         <w:pStyle w:val="berschrift2"/>
-      </w:pPr>
-      <w:r>
+        <w:rPr>
+          <w:lang w:val="en-US"/>
+        </w:rPr>
+      </w:pPr>
+      <w:proofErr w:type="spellStart"/>
+      <w:r>
+        <w:rPr>
+          <w:lang w:val="en-US"/>
+        </w:rPr>
         <w:lastRenderedPageBreak/>
-        <w:t>Lightbox Popups [+]:</w:t>
+        <w:t>Lightbox</w:t>
+      </w:r>
+      <w:proofErr w:type="spellEnd"/>
+      <w:r>
+        <w:rPr>
+          <w:lang w:val="en-US"/>
+        </w:rPr>
+        <w:t xml:space="preserve"> Popups [+]:</w:t>
       </w:r>
     </w:p>
     <w:p>
@@ -5357,14 +6049,20 @@
         </w:rPr>
       </w:pPr>
       <w:r>
-        <w:tab/>
-      </w:r>
+        <w:rPr>
+          <w:lang w:val="en-US"/>
+        </w:rPr>
+        <w:tab/>
+      </w:r>
+      <w:proofErr w:type="spellStart"/>
       <w:r>
         <w:rPr>
           <w:i/>
+          <w:lang w:val="en-US"/>
         </w:rPr>
         <w:t>Argumente</w:t>
       </w:r>
+      <w:proofErr w:type="spellEnd"/>
       <w:r>
         <w:rPr>
           <w:i/>
@@ -5373,6 +6071,7 @@
         <w:t xml:space="preserve">:  2 – 4 (String, </w:t>
       </w:r>
       <w:hyperlink w:anchor="_Erweiterte_Eingabe:" w:history="1">
+        <w:proofErr w:type="spellStart"/>
         <w:r>
           <w:rPr>
             <w:rStyle w:val="Hyperlink"/>
@@ -5381,6 +6080,7 @@
           </w:rPr>
           <w:t>ExtendedInput</w:t>
         </w:r>
+        <w:proofErr w:type="spellEnd"/>
       </w:hyperlink>
       <w:r>
         <w:rPr>
@@ -5976,8 +6676,8 @@
       <w:pPr>
         <w:pStyle w:val="berschrift1"/>
       </w:pPr>
-      <w:bookmarkStart w:id="3" w:name="_Erweiterte_Eingabe:"/>
-      <w:bookmarkEnd w:id="3"/>
+      <w:bookmarkStart w:id="2" w:name="_Erweiterte_Eingabe:"/>
+      <w:bookmarkEnd w:id="2"/>
       <w:r>
         <w:lastRenderedPageBreak/>
         <w:t>Erweiterte Eingabe:</w:t>
@@ -6739,23 +7439,7 @@
                                 <w:sz w:val="28"/>
                                 <w:szCs w:val="28"/>
                               </w:rPr>
-                              <w:t>@</w:t>
-                            </w:r>
-                            <w:r>
-                              <w:rPr>
-                                <w:rFonts w:ascii="Lucida Console" w:hAnsi="Lucida Console"/>
-                                <w:sz w:val="28"/>
-                                <w:szCs w:val="28"/>
-                              </w:rPr>
-                              <w:t>{</w:t>
-                            </w:r>
-                            <w:r>
-                              <w:rPr>
-                                <w:rFonts w:ascii="Lucida Console" w:hAnsi="Lucida Console"/>
-                                <w:sz w:val="28"/>
-                                <w:szCs w:val="28"/>
-                              </w:rPr>
-                              <w:t>Name}({Argumet1}, {Argument2}, … , {ArgumentN}</w:t>
+                              <w:t>@{Name}({Argumet1}, {Argument2}, … , {ArgumentN}</w:t>
                             </w:r>
                           </w:p>
                         </w:txbxContent>
@@ -7307,7 +7991,13 @@
         <w:ind w:left="705"/>
       </w:pPr>
       <w:r>
-        <w:t xml:space="preserve">Variablen, der im Template-System existieren (entweder über PHP oder über das </w:t>
+        <w:t xml:space="preserve">Variablen, </w:t>
+      </w:r>
+      <w:r>
+        <w:t>die</w:t>
+      </w:r>
+      <w:r>
+        <w:t xml:space="preserve"> im Template-System existieren (entweder über PHP oder über das </w:t>
       </w:r>
       <w:hyperlink w:anchor="_Variablen_[V:]:" w:history="1">
         <w:r>
@@ -7535,6 +8225,514 @@
       </w:pPr>
     </w:p>
     <w:p>
+      <w:pPr>
+        <w:pStyle w:val="berschrift2"/>
+      </w:pPr>
+      <w:r>
+        <w:t>Nodes:</w:t>
+      </w:r>
+    </w:p>
+    <w:p/>
+    <w:p>
+      <w:r>
+        <w:tab/>
+        <w:t>Nodes können ebenso übergeben werden.</w:t>
+      </w:r>
+    </w:p>
+    <w:p>
+      <w:r>
+        <w:tab/>
+        <w:t>Bei den Nodes gibt es zwei Modifikationen:</w:t>
+      </w:r>
+    </w:p>
+    <w:p>
+      <w:pPr>
+        <w:ind w:left="708"/>
+        <w:rPr>
+          <w:b/>
+        </w:rPr>
+      </w:pPr>
+      <w:r>
+        <w:rPr>
+          <w:b/>
+        </w:rPr>
+        <w:t>Methode 1</w:t>
+      </w:r>
+      <w:r>
+        <w:rPr>
+          <w:b/>
+        </w:rPr>
+        <w:t>:</w:t>
+      </w:r>
+      <w:r>
+        <w:rPr>
+          <w:noProof/>
+          <w:lang w:eastAsia="de-DE"/>
+        </w:rPr>
+        <mc:AlternateContent>
+          <mc:Choice Requires="wps">
+            <w:drawing>
+              <wp:anchor distT="0" distB="0" distL="114300" distR="114300" simplePos="0" relativeHeight="251712512" behindDoc="0" locked="0" layoutInCell="1" allowOverlap="1" wp14:anchorId="1BC22B3C" wp14:editId="03015F7D">
+                <wp:simplePos x="0" y="0"/>
+                <wp:positionH relativeFrom="column">
+                  <wp:posOffset>433704</wp:posOffset>
+                </wp:positionH>
+                <wp:positionV relativeFrom="paragraph">
+                  <wp:posOffset>311150</wp:posOffset>
+                </wp:positionV>
+                <wp:extent cx="5953125" cy="752475"/>
+                <wp:effectExtent l="57150" t="38100" r="85725" b="104775"/>
+                <wp:wrapNone/>
+                <wp:docPr id="15" name="Textfeld 15"/>
+                <wp:cNvGraphicFramePr/>
+                <a:graphic xmlns:a="http://schemas.openxmlformats.org/drawingml/2006/main">
+                  <a:graphicData uri="http://schemas.microsoft.com/office/word/2010/wordprocessingShape">
+                    <wps:wsp>
+                      <wps:cNvSpPr txBox="1"/>
+                      <wps:spPr>
+                        <a:xfrm>
+                          <a:off x="0" y="0"/>
+                          <a:ext cx="5953125" cy="752475"/>
+                        </a:xfrm>
+                        <a:prstGeom prst="rect">
+                          <a:avLst/>
+                        </a:prstGeom>
+                        <a:ln/>
+                      </wps:spPr>
+                      <wps:style>
+                        <a:lnRef idx="1">
+                          <a:schemeClr val="accent1"/>
+                        </a:lnRef>
+                        <a:fillRef idx="2">
+                          <a:schemeClr val="accent1"/>
+                        </a:fillRef>
+                        <a:effectRef idx="1">
+                          <a:schemeClr val="accent1"/>
+                        </a:effectRef>
+                        <a:fontRef idx="minor">
+                          <a:schemeClr val="dk1"/>
+                        </a:fontRef>
+                      </wps:style>
+                      <wps:txbx>
+                        <w:txbxContent>
+                          <w:p>
+                            <w:pPr>
+                              <w:rPr>
+                                <w:rFonts w:ascii="Lucida Console" w:hAnsi="Lucida Console"/>
+                                <w:sz w:val="28"/>
+                                <w:szCs w:val="28"/>
+                              </w:rPr>
+                            </w:pPr>
+                            <w:r>
+                              <w:rPr>
+                                <w:rFonts w:ascii="Lucida Console" w:hAnsi="Lucida Console"/>
+                                <w:sz w:val="28"/>
+                                <w:szCs w:val="28"/>
+                              </w:rPr>
+                              <w:t>Eingabe</w:t>
+                            </w:r>
+                            <w:r>
+                              <w:rPr>
+                                <w:rFonts w:ascii="Lucida Console" w:hAnsi="Lucida Console"/>
+                                <w:sz w:val="28"/>
+                                <w:szCs w:val="28"/>
+                              </w:rPr>
+                              <w:t xml:space="preserve">: </w:t>
+                            </w:r>
+                          </w:p>
+                          <w:p>
+                            <w:r>
+                              <w:rPr>
+                                <w:rFonts w:ascii="Lucida Console" w:hAnsi="Lucida Console"/>
+                                <w:sz w:val="28"/>
+                                <w:szCs w:val="28"/>
+                              </w:rPr>
+                              <w:t>!</w:t>
+                            </w:r>
+                            <w:r>
+                              <w:rPr>
+                                <w:rFonts w:ascii="Lucida Console" w:hAnsi="Lucida Console"/>
+                                <w:sz w:val="28"/>
+                                <w:szCs w:val="28"/>
+                              </w:rPr>
+                              <w:t xml:space="preserve">{Name der </w:t>
+                            </w:r>
+                            <w:proofErr w:type="spellStart"/>
+                            <w:r>
+                              <w:rPr>
+                                <w:rFonts w:ascii="Lucida Console" w:hAnsi="Lucida Console"/>
+                                <w:sz w:val="28"/>
+                                <w:szCs w:val="28"/>
+                              </w:rPr>
+                              <w:t>Node</w:t>
+                            </w:r>
+                            <w:proofErr w:type="spellEnd"/>
+                            <w:r>
+                              <w:rPr>
+                                <w:rFonts w:ascii="Lucida Console" w:hAnsi="Lucida Console"/>
+                                <w:sz w:val="28"/>
+                                <w:szCs w:val="28"/>
+                              </w:rPr>
+                              <w:t>}</w:t>
+                            </w:r>
+                          </w:p>
+                        </w:txbxContent>
+                      </wps:txbx>
+                      <wps:bodyPr rot="0" spcFirstLastPara="0" vertOverflow="overflow" horzOverflow="overflow" vert="horz" wrap="square" lIns="91440" tIns="45720" rIns="91440" bIns="45720" numCol="1" spcCol="0" rtlCol="0" fromWordArt="0" anchor="t" anchorCtr="0" forceAA="0" compatLnSpc="1">
+                        <a:prstTxWarp prst="textNoShape">
+                          <a:avLst/>
+                        </a:prstTxWarp>
+                        <a:noAutofit/>
+                      </wps:bodyPr>
+                    </wps:wsp>
+                  </a:graphicData>
+                </a:graphic>
+                <wp14:sizeRelH relativeFrom="margin">
+                  <wp14:pctWidth>0</wp14:pctWidth>
+                </wp14:sizeRelH>
+                <wp14:sizeRelV relativeFrom="margin">
+                  <wp14:pctHeight>0</wp14:pctHeight>
+                </wp14:sizeRelV>
+              </wp:anchor>
+            </w:drawing>
+          </mc:Choice>
+          <mc:Fallback>
+            <w:pict>
+              <v:shape id="Textfeld 15" o:spid="_x0000_s1053" type="#_x0000_t202" style="position:absolute;left:0;text-align:left;margin-left:34.15pt;margin-top:24.5pt;width:468.75pt;height:59.25pt;z-index:251712512;visibility:visible;mso-wrap-style:square;mso-width-percent:0;mso-height-percent:0;mso-wrap-distance-left:9pt;mso-wrap-distance-top:0;mso-wrap-distance-right:9pt;mso-wrap-distance-bottom:0;mso-position-horizontal:absolute;mso-position-horizontal-relative:text;mso-position-vertical:absolute;mso-position-vertical-relative:text;mso-width-percent:0;mso-height-percent:0;mso-width-relative:margin;mso-height-relative:margin;v-text-anchor:top" o:gfxdata="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" fillcolor="#a7bfde [1620]" strokecolor="#4579b8 [3044]">
+                <v:fill color2="#e4ecf5 [500]" rotate="t" angle="180" colors="0 #a3c4ff;22938f #bfd5ff;1 #e5eeff" focus="100%" type="gradient"/>
+                <v:shadow on="t" color="black" opacity="24903f" origin=",.5" offset="0,.55556mm"/>
+                <v:textbox>
+                  <w:txbxContent>
+                    <w:p>
+                      <w:pPr>
+                        <w:rPr>
+                          <w:rFonts w:ascii="Lucida Console" w:hAnsi="Lucida Console"/>
+                          <w:sz w:val="28"/>
+                          <w:szCs w:val="28"/>
+                        </w:rPr>
+                      </w:pPr>
+                      <w:r>
+                        <w:rPr>
+                          <w:rFonts w:ascii="Lucida Console" w:hAnsi="Lucida Console"/>
+                          <w:sz w:val="28"/>
+                          <w:szCs w:val="28"/>
+                        </w:rPr>
+                        <w:t>Eingabe</w:t>
+                      </w:r>
+                      <w:r>
+                        <w:rPr>
+                          <w:rFonts w:ascii="Lucida Console" w:hAnsi="Lucida Console"/>
+                          <w:sz w:val="28"/>
+                          <w:szCs w:val="28"/>
+                        </w:rPr>
+                        <w:t xml:space="preserve">: </w:t>
+                      </w:r>
+                    </w:p>
+                    <w:p>
+                      <w:r>
+                        <w:rPr>
+                          <w:rFonts w:ascii="Lucida Console" w:hAnsi="Lucida Console"/>
+                          <w:sz w:val="28"/>
+                          <w:szCs w:val="28"/>
+                        </w:rPr>
+                        <w:t>!</w:t>
+                      </w:r>
+                      <w:r>
+                        <w:rPr>
+                          <w:rFonts w:ascii="Lucida Console" w:hAnsi="Lucida Console"/>
+                          <w:sz w:val="28"/>
+                          <w:szCs w:val="28"/>
+                        </w:rPr>
+                        <w:t xml:space="preserve">{Name der </w:t>
+                      </w:r>
+                      <w:proofErr w:type="spellStart"/>
+                      <w:r>
+                        <w:rPr>
+                          <w:rFonts w:ascii="Lucida Console" w:hAnsi="Lucida Console"/>
+                          <w:sz w:val="28"/>
+                          <w:szCs w:val="28"/>
+                        </w:rPr>
+                        <w:t>Node</w:t>
+                      </w:r>
+                      <w:proofErr w:type="spellEnd"/>
+                      <w:r>
+                        <w:rPr>
+                          <w:rFonts w:ascii="Lucida Console" w:hAnsi="Lucida Console"/>
+                          <w:sz w:val="28"/>
+                          <w:szCs w:val="28"/>
+                        </w:rPr>
+                        <w:t>}</w:t>
+                      </w:r>
+                    </w:p>
+                  </w:txbxContent>
+                </v:textbox>
+              </v:shape>
+            </w:pict>
+          </mc:Fallback>
+        </mc:AlternateContent>
+      </w:r>
+    </w:p>
+    <w:p>
+      <w:pPr>
+        <w:ind w:left="708"/>
+      </w:pPr>
+    </w:p>
+    <w:p/>
+    <w:p/>
+    <w:p>
+      <w:r>
+        <w:tab/>
+        <w:t xml:space="preserve">Bei dieser Methode werden alle Tags innerhalb der </w:t>
+      </w:r>
+      <w:proofErr w:type="spellStart"/>
+      <w:r>
+        <w:t>Node</w:t>
+      </w:r>
+      <w:proofErr w:type="spellEnd"/>
+      <w:r>
+        <w:t xml:space="preserve"> geparst.</w:t>
+      </w:r>
+    </w:p>
+    <w:p/>
+    <w:p>
+      <w:pPr>
+        <w:ind w:left="708"/>
+        <w:rPr>
+          <w:b/>
+        </w:rPr>
+      </w:pPr>
+      <w:r>
+        <w:rPr>
+          <w:b/>
+        </w:rPr>
+        <w:t>Methode 2</w:t>
+      </w:r>
+      <w:r>
+        <w:rPr>
+          <w:b/>
+        </w:rPr>
+        <w:t>:</w:t>
+      </w:r>
+      <w:r>
+        <w:rPr>
+          <w:noProof/>
+          <w:lang w:eastAsia="de-DE"/>
+        </w:rPr>
+        <mc:AlternateContent>
+          <mc:Choice Requires="wps">
+            <w:drawing>
+              <wp:anchor distT="0" distB="0" distL="114300" distR="114300" simplePos="0" relativeHeight="251714560" behindDoc="0" locked="0" layoutInCell="1" allowOverlap="1" wp14:anchorId="1BC22B3C" wp14:editId="03015F7D">
+                <wp:simplePos x="0" y="0"/>
+                <wp:positionH relativeFrom="column">
+                  <wp:posOffset>433704</wp:posOffset>
+                </wp:positionH>
+                <wp:positionV relativeFrom="paragraph">
+                  <wp:posOffset>311150</wp:posOffset>
+                </wp:positionV>
+                <wp:extent cx="5953125" cy="752475"/>
+                <wp:effectExtent l="57150" t="38100" r="85725" b="104775"/>
+                <wp:wrapNone/>
+                <wp:docPr id="16" name="Textfeld 16"/>
+                <wp:cNvGraphicFramePr/>
+                <a:graphic xmlns:a="http://schemas.openxmlformats.org/drawingml/2006/main">
+                  <a:graphicData uri="http://schemas.microsoft.com/office/word/2010/wordprocessingShape">
+                    <wps:wsp>
+                      <wps:cNvSpPr txBox="1"/>
+                      <wps:spPr>
+                        <a:xfrm>
+                          <a:off x="0" y="0"/>
+                          <a:ext cx="5953125" cy="752475"/>
+                        </a:xfrm>
+                        <a:prstGeom prst="rect">
+                          <a:avLst/>
+                        </a:prstGeom>
+                        <a:ln/>
+                      </wps:spPr>
+                      <wps:style>
+                        <a:lnRef idx="1">
+                          <a:schemeClr val="accent1"/>
+                        </a:lnRef>
+                        <a:fillRef idx="2">
+                          <a:schemeClr val="accent1"/>
+                        </a:fillRef>
+                        <a:effectRef idx="1">
+                          <a:schemeClr val="accent1"/>
+                        </a:effectRef>
+                        <a:fontRef idx="minor">
+                          <a:schemeClr val="dk1"/>
+                        </a:fontRef>
+                      </wps:style>
+                      <wps:txbx>
+                        <w:txbxContent>
+                          <w:p>
+                            <w:pPr>
+                              <w:rPr>
+                                <w:rFonts w:ascii="Lucida Console" w:hAnsi="Lucida Console"/>
+                                <w:sz w:val="28"/>
+                                <w:szCs w:val="28"/>
+                              </w:rPr>
+                            </w:pPr>
+                            <w:r>
+                              <w:rPr>
+                                <w:rFonts w:ascii="Lucida Console" w:hAnsi="Lucida Console"/>
+                                <w:sz w:val="28"/>
+                                <w:szCs w:val="28"/>
+                              </w:rPr>
+                              <w:t>Eingabe</w:t>
+                            </w:r>
+                            <w:r>
+                              <w:rPr>
+                                <w:rFonts w:ascii="Lucida Console" w:hAnsi="Lucida Console"/>
+                                <w:sz w:val="28"/>
+                                <w:szCs w:val="28"/>
+                              </w:rPr>
+                              <w:t xml:space="preserve">: </w:t>
+                            </w:r>
+                          </w:p>
+                          <w:p>
+                            <w:r>
+                              <w:rPr>
+                                <w:rFonts w:ascii="Lucida Console" w:hAnsi="Lucida Console"/>
+                                <w:sz w:val="28"/>
+                                <w:szCs w:val="28"/>
+                              </w:rPr>
+                              <w:t>!!</w:t>
+                            </w:r>
+                            <w:r>
+                              <w:rPr>
+                                <w:rFonts w:ascii="Lucida Console" w:hAnsi="Lucida Console"/>
+                                <w:sz w:val="28"/>
+                                <w:szCs w:val="28"/>
+                              </w:rPr>
+                              <w:t xml:space="preserve">{Name der </w:t>
+                            </w:r>
+                            <w:proofErr w:type="spellStart"/>
+                            <w:r>
+                              <w:rPr>
+                                <w:rFonts w:ascii="Lucida Console" w:hAnsi="Lucida Console"/>
+                                <w:sz w:val="28"/>
+                                <w:szCs w:val="28"/>
+                              </w:rPr>
+                              <w:t>Node</w:t>
+                            </w:r>
+                            <w:proofErr w:type="spellEnd"/>
+                            <w:r>
+                              <w:rPr>
+                                <w:rFonts w:ascii="Lucida Console" w:hAnsi="Lucida Console"/>
+                                <w:sz w:val="28"/>
+                                <w:szCs w:val="28"/>
+                              </w:rPr>
+                              <w:t>}</w:t>
+                            </w:r>
+                          </w:p>
+                        </w:txbxContent>
+                      </wps:txbx>
+                      <wps:bodyPr rot="0" spcFirstLastPara="0" vertOverflow="overflow" horzOverflow="overflow" vert="horz" wrap="square" lIns="91440" tIns="45720" rIns="91440" bIns="45720" numCol="1" spcCol="0" rtlCol="0" fromWordArt="0" anchor="t" anchorCtr="0" forceAA="0" compatLnSpc="1">
+                        <a:prstTxWarp prst="textNoShape">
+                          <a:avLst/>
+                        </a:prstTxWarp>
+                        <a:noAutofit/>
+                      </wps:bodyPr>
+                    </wps:wsp>
+                  </a:graphicData>
+                </a:graphic>
+                <wp14:sizeRelH relativeFrom="margin">
+                  <wp14:pctWidth>0</wp14:pctWidth>
+                </wp14:sizeRelH>
+                <wp14:sizeRelV relativeFrom="margin">
+                  <wp14:pctHeight>0</wp14:pctHeight>
+                </wp14:sizeRelV>
+              </wp:anchor>
+            </w:drawing>
+          </mc:Choice>
+          <mc:Fallback>
+            <w:pict>
+              <v:shape id="Textfeld 16" o:spid="_x0000_s1054" type="#_x0000_t202" style="position:absolute;left:0;text-align:left;margin-left:34.15pt;margin-top:24.5pt;width:468.75pt;height:59.25pt;z-index:251714560;visibility:visible;mso-wrap-style:square;mso-width-percent:0;mso-height-percent:0;mso-wrap-distance-left:9pt;mso-wrap-distance-top:0;mso-wrap-distance-right:9pt;mso-wrap-distance-bottom:0;mso-position-horizontal:absolute;mso-position-horizontal-relative:text;mso-position-vertical:absolute;mso-position-vertical-relative:text;mso-width-percent:0;mso-height-percent:0;mso-width-relative:margin;mso-height-relative:margin;v-text-anchor:top" o:gfxdata="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" fillcolor="#a7bfde [1620]" strokecolor="#4579b8 [3044]">
+                <v:fill color2="#e4ecf5 [500]" rotate="t" angle="180" colors="0 #a3c4ff;22938f #bfd5ff;1 #e5eeff" focus="100%" type="gradient"/>
+                <v:shadow on="t" color="black" opacity="24903f" origin=",.5" offset="0,.55556mm"/>
+                <v:textbox>
+                  <w:txbxContent>
+                    <w:p>
+                      <w:pPr>
+                        <w:rPr>
+                          <w:rFonts w:ascii="Lucida Console" w:hAnsi="Lucida Console"/>
+                          <w:sz w:val="28"/>
+                          <w:szCs w:val="28"/>
+                        </w:rPr>
+                      </w:pPr>
+                      <w:r>
+                        <w:rPr>
+                          <w:rFonts w:ascii="Lucida Console" w:hAnsi="Lucida Console"/>
+                          <w:sz w:val="28"/>
+                          <w:szCs w:val="28"/>
+                        </w:rPr>
+                        <w:t>Eingabe</w:t>
+                      </w:r>
+                      <w:r>
+                        <w:rPr>
+                          <w:rFonts w:ascii="Lucida Console" w:hAnsi="Lucida Console"/>
+                          <w:sz w:val="28"/>
+                          <w:szCs w:val="28"/>
+                        </w:rPr>
+                        <w:t xml:space="preserve">: </w:t>
+                      </w:r>
+                    </w:p>
+                    <w:p>
+                      <w:r>
+                        <w:rPr>
+                          <w:rFonts w:ascii="Lucida Console" w:hAnsi="Lucida Console"/>
+                          <w:sz w:val="28"/>
+                          <w:szCs w:val="28"/>
+                        </w:rPr>
+                        <w:t>!!</w:t>
+                      </w:r>
+                      <w:r>
+                        <w:rPr>
+                          <w:rFonts w:ascii="Lucida Console" w:hAnsi="Lucida Console"/>
+                          <w:sz w:val="28"/>
+                          <w:szCs w:val="28"/>
+                        </w:rPr>
+                        <w:t xml:space="preserve">{Name der </w:t>
+                      </w:r>
+                      <w:proofErr w:type="spellStart"/>
+                      <w:r>
+                        <w:rPr>
+                          <w:rFonts w:ascii="Lucida Console" w:hAnsi="Lucida Console"/>
+                          <w:sz w:val="28"/>
+                          <w:szCs w:val="28"/>
+                        </w:rPr>
+                        <w:t>Node</w:t>
+                      </w:r>
+                      <w:proofErr w:type="spellEnd"/>
+                      <w:r>
+                        <w:rPr>
+                          <w:rFonts w:ascii="Lucida Console" w:hAnsi="Lucida Console"/>
+                          <w:sz w:val="28"/>
+                          <w:szCs w:val="28"/>
+                        </w:rPr>
+                        <w:t>}</w:t>
+                      </w:r>
+                    </w:p>
+                  </w:txbxContent>
+                </v:textbox>
+              </v:shape>
+            </w:pict>
+          </mc:Fallback>
+        </mc:AlternateContent>
+      </w:r>
+    </w:p>
+    <w:p>
+      <w:pPr>
+        <w:ind w:left="708"/>
+      </w:pPr>
+    </w:p>
+    <w:p/>
+    <w:p/>
+    <w:p>
+      <w:r>
+        <w:tab/>
+        <w:t>Bei dieser Methode werden keine Tags geparst.</w:t>
+      </w:r>
       <w:r>
         <w:br w:type="page"/>
       </w:r>
@@ -7631,21 +8829,90 @@
       </w:r>
     </w:p>
     <w:p>
-      <w:r>
-        <w:t xml:space="preserve">    #V:mailregistertext : "Aktivieren"# </w:t>
-      </w:r>
-    </w:p>
-    <w:p>
-      <w:r>
+      <w:pPr>
+        <w:rPr>
+          <w:lang w:val="en-US"/>
+        </w:rPr>
+      </w:pPr>
+      <w:r>
+        <w:t xml:space="preserve">    </w:t>
+      </w:r>
+      <w:r>
+        <w:rPr>
+          <w:lang w:val="en-US"/>
+        </w:rPr>
+        <w:t>#</w:t>
+      </w:r>
+      <w:proofErr w:type="spellStart"/>
+      <w:r>
+        <w:rPr>
+          <w:lang w:val="en-US"/>
+        </w:rPr>
+        <w:t>V</w:t>
+      </w:r>
+      <w:proofErr w:type="gramStart"/>
+      <w:r>
+        <w:rPr>
+          <w:lang w:val="en-US"/>
+        </w:rPr>
+        <w:t>:mailregistertext</w:t>
+      </w:r>
+      <w:proofErr w:type="spellEnd"/>
+      <w:proofErr w:type="gramEnd"/>
+      <w:r>
+        <w:rPr>
+          <w:lang w:val="en-US"/>
+        </w:rPr>
+        <w:t xml:space="preserve"> : "</w:t>
+      </w:r>
+      <w:proofErr w:type="spellStart"/>
+      <w:r>
+        <w:rPr>
+          <w:lang w:val="en-US"/>
+        </w:rPr>
+        <w:t>Aktivieren</w:t>
+      </w:r>
+      <w:proofErr w:type="spellEnd"/>
+      <w:r>
+        <w:rPr>
+          <w:lang w:val="en-US"/>
+        </w:rPr>
+        <w:t xml:space="preserve">"# </w:t>
+      </w:r>
+    </w:p>
+    <w:p>
+      <w:pPr>
+        <w:rPr>
+          <w:lang w:val="en-US"/>
+        </w:rPr>
+      </w:pPr>
+      <w:r>
+        <w:rPr>
+          <w:lang w:val="en-US"/>
+        </w:rPr>
         <w:t xml:space="preserve">  </w:t>
       </w:r>
     </w:p>
     <w:p>
-      <w:r>
+      <w:pPr>
+        <w:rPr>
+          <w:lang w:val="en-US"/>
+        </w:rPr>
+      </w:pPr>
+      <w:r>
+        <w:rPr>
+          <w:lang w:val="en-US"/>
+        </w:rPr>
         <w:t>…</w:t>
       </w:r>
     </w:p>
-    <w:p/>
+    <w:p>
+      <w:pPr>
+        <w:rPr>
+          <w:lang w:val="en-US"/>
+        </w:rPr>
+      </w:pPr>
+    </w:p>
     <w:p>
       <w:pPr>
         <w:rPr>
@@ -7662,15 +8929,31 @@
         <w:rPr>
           <w:lang w:val="en-US"/>
         </w:rPr>
-        <w:t xml:space="preserve"> a in array? </w:t>
-      </w:r>
-    </w:p>
-    <w:p>
-      <w:pPr>
-        <w:rPr>
-          <w:lang w:val="en-US"/>
-        </w:rPr>
-      </w:pPr>
+        <w:t xml:space="preserve"> </w:t>
+      </w:r>
+      <w:proofErr w:type="gramStart"/>
+      <w:r>
+        <w:rPr>
+          <w:lang w:val="en-US"/>
+        </w:rPr>
+        <w:t>a</w:t>
+      </w:r>
+      <w:proofErr w:type="gramEnd"/>
+      <w:r>
+        <w:rPr>
+          <w:lang w:val="en-US"/>
+        </w:rPr>
+        <w:t xml:space="preserve"> in array? </w:t>
+      </w:r>
+    </w:p>
+    <w:p>
+      <w:pPr>
+        <w:rPr>
+          <w:lang w:val="en-US"/>
+        </w:rPr>
+      </w:pPr>
+      <w:bookmarkStart w:id="3" w:name="_GoBack"/>
+      <w:bookmarkEnd w:id="3"/>
       <w:r>
         <w:rPr>
           <w:lang w:val="en-US"/>
@@ -7725,23 +9008,59 @@
       </w:pPr>
     </w:p>
     <w:p>
-      <w:r>
-        <w:t>#@echo : !Test#</w:t>
-      </w:r>
-    </w:p>
-    <w:p/>
-    <w:p>
-      <w:pPr>
-        <w:rPr>
-          <w:lang w:val="en-US"/>
-        </w:rPr>
-      </w:pPr>
+      <w:pPr>
+        <w:rPr>
+          <w:lang w:val="en-US"/>
+        </w:rPr>
+      </w:pPr>
+      <w:r>
+        <w:rPr>
+          <w:lang w:val="en-US"/>
+        </w:rPr>
+        <w:t>#</w:t>
+      </w:r>
+      <w:proofErr w:type="gramStart"/>
+      <w:r>
+        <w:rPr>
+          <w:lang w:val="en-US"/>
+        </w:rPr>
+        <w:t>@echo :</w:t>
+      </w:r>
+      <w:proofErr w:type="gramEnd"/>
+      <w:r>
+        <w:rPr>
+          <w:lang w:val="en-US"/>
+        </w:rPr>
+        <w:t xml:space="preserve"> !Test#</w:t>
+      </w:r>
+    </w:p>
+    <w:p>
+      <w:pPr>
+        <w:rPr>
+          <w:lang w:val="en-US"/>
+        </w:rPr>
+      </w:pPr>
+    </w:p>
+    <w:p>
+      <w:pPr>
+        <w:rPr>
+          <w:lang w:val="en-US"/>
+        </w:rPr>
+      </w:pPr>
+      <w:proofErr w:type="gramStart"/>
       <w:r>
         <w:rPr>
           <w:lang w:val="en-US"/>
         </w:rPr>
         <w:lastRenderedPageBreak/>
-        <w:t>[!=Loop!]</w:t>
+        <w:t>[!=</w:t>
+      </w:r>
+      <w:proofErr w:type="gramEnd"/>
+      <w:r>
+        <w:rPr>
+          <w:lang w:val="en-US"/>
+        </w:rPr>
+        <w:t>Loop!]</w:t>
       </w:r>
     </w:p>
     <w:p>
@@ -7775,219 +9094,307 @@
     <w:p>
       <w:pPr>
         <w:ind w:left="708"/>
-      </w:pPr>
-      <w:r>
-        <w:t>#l:K# &lt;br /&gt;</w:t>
-      </w:r>
-    </w:p>
-    <w:p>
-      <w:r>
-        <w:t>[!/Loop!]</w:t>
-      </w:r>
-    </w:p>
-    <w:p>
-      <w:r>
+        <w:rPr>
+          <w:lang w:val="en-US"/>
+        </w:rPr>
+      </w:pPr>
+      <w:r>
+        <w:rPr>
+          <w:lang w:val="en-US"/>
+        </w:rPr>
+        <w:t>#</w:t>
+      </w:r>
+      <w:proofErr w:type="spellStart"/>
+      <w:r>
+        <w:rPr>
+          <w:lang w:val="en-US"/>
+        </w:rPr>
+        <w:t>l</w:t>
+      </w:r>
+      <w:proofErr w:type="gramStart"/>
+      <w:r>
+        <w:rPr>
+          <w:lang w:val="en-US"/>
+        </w:rPr>
+        <w:t>:K</w:t>
+      </w:r>
+      <w:proofErr w:type="spellEnd"/>
+      <w:proofErr w:type="gramEnd"/>
+      <w:r>
+        <w:rPr>
+          <w:lang w:val="en-US"/>
+        </w:rPr>
+        <w:t># &lt;</w:t>
+      </w:r>
+      <w:proofErr w:type="spellStart"/>
+      <w:r>
+        <w:rPr>
+          <w:lang w:val="en-US"/>
+        </w:rPr>
+        <w:t>br</w:t>
+      </w:r>
+      <w:proofErr w:type="spellEnd"/>
+      <w:r>
+        <w:rPr>
+          <w:lang w:val="en-US"/>
+        </w:rPr>
+        <w:t xml:space="preserve"> /&gt;</w:t>
+      </w:r>
+    </w:p>
+    <w:p>
+      <w:pPr>
+        <w:rPr>
+          <w:lang w:val="en-US"/>
+        </w:rPr>
+      </w:pPr>
+      <w:proofErr w:type="gramStart"/>
+      <w:r>
+        <w:rPr>
+          <w:lang w:val="en-US"/>
+        </w:rPr>
+        <w:t>[!/</w:t>
+      </w:r>
+      <w:proofErr w:type="gramEnd"/>
+      <w:r>
+        <w:rPr>
+          <w:lang w:val="en-US"/>
+        </w:rPr>
+        <w:t>Loop!]</w:t>
+      </w:r>
+    </w:p>
+    <w:p>
+      <w:pPr>
+        <w:rPr>
+          <w:lang w:val="en-US"/>
+        </w:rPr>
+      </w:pPr>
+      <w:r>
+        <w:rPr>
+          <w:lang w:val="en-US"/>
+        </w:rPr>
         <w:t>…</w:t>
       </w:r>
     </w:p>
     <w:p>
-      <w:r>
-        <w:t>#L:array2 : !Loop#</w:t>
+      <w:pPr>
+        <w:rPr>
+          <w:lang w:val="en-US"/>
+        </w:rPr>
+      </w:pPr>
+      <w:r>
+        <w:rPr>
+          <w:lang w:val="en-US"/>
+        </w:rPr>
+        <w:t>#L</w:t>
+      </w:r>
+      <w:proofErr w:type="gramStart"/>
+      <w:r>
+        <w:rPr>
+          <w:lang w:val="en-US"/>
+        </w:rPr>
+        <w:t>:array2</w:t>
+      </w:r>
+      <w:proofErr w:type="gramEnd"/>
+      <w:r>
+        <w:rPr>
+          <w:lang w:val="en-US"/>
+        </w:rPr>
+        <w:t xml:space="preserve"> : !Loop#</w:t>
+      </w:r>
+    </w:p>
+    <w:p>
+      <w:pPr>
+        <w:rPr>
+          <w:lang w:val="en-US"/>
+        </w:rPr>
+      </w:pPr>
+    </w:p>
+    <w:p>
+      <w:pPr>
+        <w:rPr>
+          <w:lang w:val="en-US"/>
+        </w:rPr>
+      </w:pPr>
+    </w:p>
+    <w:p>
+      <w:pPr>
+        <w:rPr>
+          <w:lang w:val="en-US"/>
+        </w:rPr>
+      </w:pPr>
+      <w:proofErr w:type="gramStart"/>
+      <w:r>
+        <w:rPr>
+          <w:lang w:val="en-US"/>
+        </w:rPr>
+        <w:t>[!=</w:t>
+      </w:r>
+      <w:proofErr w:type="spellStart"/>
+      <w:proofErr w:type="gramEnd"/>
+      <w:r>
+        <w:rPr>
+          <w:lang w:val="en-US"/>
+        </w:rPr>
+        <w:t>Config</w:t>
+      </w:r>
+      <w:proofErr w:type="spellEnd"/>
+      <w:r>
+        <w:rPr>
+          <w:lang w:val="en-US"/>
+        </w:rPr>
+        <w:t>!]</w:t>
+      </w:r>
+    </w:p>
+    <w:p>
+      <w:pPr>
+        <w:rPr>
+          <w:lang w:val="en-US"/>
+        </w:rPr>
+      </w:pPr>
+      <w:r>
+        <w:rPr>
+          <w:lang w:val="en-US"/>
+        </w:rPr>
+        <w:tab/>
+        <w:t>&lt;tr class="pluginLine"&gt;</w:t>
+      </w:r>
+    </w:p>
+    <w:p>
+      <w:pPr>
+        <w:rPr>
+          <w:lang w:val="en-US"/>
+        </w:rPr>
+      </w:pPr>
+      <w:r>
+        <w:rPr>
+          <w:lang w:val="en-US"/>
+        </w:rPr>
+        <w:tab/>
+      </w:r>
+      <w:r>
+        <w:rPr>
+          <w:lang w:val="en-US"/>
+        </w:rPr>
+        <w:tab/>
+        <w:t>&lt;td&gt;#!name#&lt;/td&gt;</w:t>
+      </w:r>
+    </w:p>
+    <w:p>
+      <w:pPr>
+        <w:rPr>
+          <w:lang w:val="en-US"/>
+        </w:rPr>
+      </w:pPr>
+      <w:r>
+        <w:rPr>
+          <w:lang w:val="en-US"/>
+        </w:rPr>
+        <w:tab/>
+      </w:r>
+      <w:r>
+        <w:rPr>
+          <w:lang w:val="en-US"/>
+        </w:rPr>
+        <w:tab/>
+        <w:t>&lt;td&gt;#!description#&lt;/td&gt;</w:t>
+      </w:r>
+    </w:p>
+    <w:p>
+      <w:pPr>
+        <w:rPr>
+          <w:lang w:val="en-US"/>
+        </w:rPr>
+      </w:pPr>
+      <w:r>
+        <w:rPr>
+          <w:lang w:val="en-US"/>
+        </w:rPr>
+        <w:tab/>
+      </w:r>
+      <w:r>
+        <w:rPr>
+          <w:lang w:val="en-US"/>
+        </w:rPr>
+        <w:tab/>
+        <w:t>&lt;td&gt;#!input#&lt;/td&gt;</w:t>
+      </w:r>
+    </w:p>
+    <w:p>
+      <w:pPr>
+        <w:rPr>
+          <w:lang w:val="en-US"/>
+        </w:rPr>
+      </w:pPr>
+      <w:r>
+        <w:rPr>
+          <w:lang w:val="en-US"/>
+        </w:rPr>
+        <w:tab/>
+        <w:t>&lt;/tr&gt;</w:t>
+      </w:r>
+    </w:p>
+    <w:p>
+      <w:pPr>
+        <w:rPr>
+          <w:lang w:val="en-US"/>
+        </w:rPr>
+      </w:pPr>
+    </w:p>
+    <w:p>
+      <w:pPr>
+        <w:rPr>
+          <w:lang w:val="en-US"/>
+        </w:rPr>
+      </w:pPr>
+      <w:r>
+        <w:rPr>
+          <w:lang w:val="en-US"/>
+        </w:rPr>
+        <w:t>[!/Config!]</w:t>
+      </w:r>
+    </w:p>
+    <w:p>
+      <w:pPr>
+        <w:rPr>
+          <w:lang w:val="en-US"/>
+        </w:rPr>
+      </w:pPr>
+    </w:p>
+    <w:p>
+      <w:pPr>
+        <w:rPr>
+          <w:lang w:val="en-US"/>
+        </w:rPr>
+      </w:pPr>
+      <w:r>
+        <w:rPr>
+          <w:lang w:val="en-US"/>
+        </w:rPr>
+        <w:t>[!=Input-Option!]</w:t>
+      </w:r>
+    </w:p>
+    <w:p>
+      <w:pPr>
+        <w:rPr>
+          <w:lang w:val="en-US"/>
+        </w:rPr>
+      </w:pPr>
+      <w:r>
+        <w:rPr>
+          <w:lang w:val="en-US"/>
+        </w:rPr>
+        <w:t xml:space="preserve">  &lt;option value="#!ID#" #?:selected : "selected=selected"#&gt;#!value#&lt;/option&gt;</w:t>
+      </w:r>
+    </w:p>
+    <w:p>
+      <w:r>
+        <w:t>[!/Input-Option!]</w:t>
       </w:r>
     </w:p>
     <w:p/>
     <w:p/>
     <w:p>
-      <w:pPr>
-        <w:rPr>
-          <w:lang w:val="en-US"/>
-        </w:rPr>
-      </w:pPr>
-      <w:r>
-        <w:rPr>
-          <w:lang w:val="en-US"/>
-        </w:rPr>
-        <w:t>[!=Config!]</w:t>
-      </w:r>
-    </w:p>
-    <w:p>
-      <w:pPr>
-        <w:rPr>
-          <w:lang w:val="en-US"/>
-        </w:rPr>
-      </w:pPr>
-      <w:r>
-        <w:rPr>
-          <w:lang w:val="en-US"/>
-        </w:rPr>
-        <w:tab/>
-        <w:t>&lt;tr class="pluginLine"&gt;</w:t>
-      </w:r>
-    </w:p>
-    <w:p>
-      <w:pPr>
-        <w:rPr>
-          <w:lang w:val="en-US"/>
-        </w:rPr>
-      </w:pPr>
-      <w:r>
-        <w:rPr>
-          <w:lang w:val="en-US"/>
-        </w:rPr>
-        <w:tab/>
-      </w:r>
-      <w:r>
-        <w:rPr>
-          <w:lang w:val="en-US"/>
-        </w:rPr>
-        <w:tab/>
-        <w:t>&lt;td&gt;#!name#&lt;/td&gt;</w:t>
-      </w:r>
-    </w:p>
-    <w:p>
-      <w:pPr>
-        <w:rPr>
-          <w:lang w:val="en-US"/>
-        </w:rPr>
-      </w:pPr>
-      <w:r>
-        <w:rPr>
-          <w:lang w:val="en-US"/>
-        </w:rPr>
-        <w:tab/>
-      </w:r>
-      <w:r>
-        <w:rPr>
-          <w:lang w:val="en-US"/>
-        </w:rPr>
-        <w:tab/>
-        <w:t>&lt;td&gt;#!description#&lt;/td&gt;</w:t>
-      </w:r>
-    </w:p>
-    <w:p>
-      <w:pPr>
-        <w:rPr>
-          <w:lang w:val="en-US"/>
-        </w:rPr>
-      </w:pPr>
-      <w:r>
-        <w:rPr>
-          <w:lang w:val="en-US"/>
-        </w:rPr>
-        <w:tab/>
-      </w:r>
-      <w:r>
-        <w:rPr>
-          <w:lang w:val="en-US"/>
-        </w:rPr>
-        <w:tab/>
-        <w:t>&lt;td&gt;#!input#&lt;/td&gt;</w:t>
-      </w:r>
-    </w:p>
-    <w:p>
-      <w:pPr>
-        <w:rPr>
-          <w:lang w:val="en-US"/>
-        </w:rPr>
-      </w:pPr>
-      <w:r>
-        <w:rPr>
-          <w:lang w:val="en-US"/>
-        </w:rPr>
-        <w:tab/>
-        <w:t>&lt;/tr&gt;</w:t>
-      </w:r>
-    </w:p>
-    <w:p>
-      <w:pPr>
-        <w:rPr>
-          <w:lang w:val="en-US"/>
-        </w:rPr>
-      </w:pPr>
-    </w:p>
-    <w:p>
-      <w:pPr>
-        <w:rPr>
-          <w:lang w:val="en-US"/>
-        </w:rPr>
-      </w:pPr>
-      <w:r>
-        <w:rPr>
-          <w:lang w:val="en-US"/>
-        </w:rPr>
-        <w:t>[!/Config!]</w:t>
-      </w:r>
-    </w:p>
-    <w:p>
-      <w:pPr>
-        <w:rPr>
-          <w:lang w:val="en-US"/>
-        </w:rPr>
-      </w:pPr>
-    </w:p>
-    <w:p>
-      <w:pPr>
-        <w:rPr>
-          <w:lang w:val="en-US"/>
-        </w:rPr>
-      </w:pPr>
-      <w:r>
-        <w:rPr>
-          <w:lang w:val="en-US"/>
-        </w:rPr>
-        <w:t>[!=Input-Option!]</w:t>
-      </w:r>
-    </w:p>
-    <w:p>
-      <w:pPr>
-        <w:rPr>
-          <w:lang w:val="en-US"/>
-        </w:rPr>
-      </w:pPr>
-      <w:r>
-        <w:rPr>
-          <w:lang w:val="en-US"/>
-        </w:rPr>
-        <w:t xml:space="preserve">  &lt;option value="#!ID#" #?:selected : "selected=selected"#&gt;#!value#&lt;/option&gt;</w:t>
-      </w:r>
-    </w:p>
-    <w:p>
-      <w:pPr>
-        <w:rPr>
-          <w:lang w:val="en-US"/>
-        </w:rPr>
-      </w:pPr>
-      <w:r>
-        <w:rPr>
-          <w:lang w:val="en-US"/>
-        </w:rPr>
-        <w:t>[!/Input-Option!]</w:t>
-      </w:r>
-    </w:p>
-    <w:p>
-      <w:pPr>
-        <w:rPr>
-          <w:lang w:val="en-US"/>
-        </w:rPr>
-      </w:pPr>
-    </w:p>
-    <w:p>
-      <w:pPr>
-        <w:rPr>
-          <w:lang w:val="en-US"/>
-        </w:rPr>
-      </w:pPr>
-    </w:p>
-    <w:p>
-      <w:pPr>
-        <w:rPr>
-          <w:lang w:val="en-US"/>
-        </w:rPr>
-      </w:pPr>
-      <w:r>
-        <w:rPr>
-          <w:lang w:val="en-US"/>
-        </w:rPr>
+      <w:r>
         <w:br w:type="page"/>
       </w:r>
     </w:p>
@@ -8002,13 +9409,26 @@
     </w:p>
     <w:p>
       <w:r>
-        <w:rPr>
-          <w:lang w:val="en-US"/>
-        </w:rPr>
-        <w:tab/>
-      </w:r>
-      <w:r>
-        <w:t>(news.html im template/sites Ordner)</w:t>
+        <w:tab/>
+      </w:r>
+      <w:r>
+        <w:t xml:space="preserve">(news.html im </w:t>
+      </w:r>
+      <w:proofErr w:type="spellStart"/>
+      <w:r>
+        <w:t>template</w:t>
+      </w:r>
+      <w:proofErr w:type="spellEnd"/>
+      <w:r>
+        <w:t>/</w:t>
+      </w:r>
+      <w:proofErr w:type="spellStart"/>
+      <w:r>
+        <w:t>sites</w:t>
+      </w:r>
+      <w:proofErr w:type="spellEnd"/>
+      <w:r>
+        <w:t xml:space="preserve"> Ordner)</w:t>
       </w:r>
     </w:p>
     <w:p>
@@ -9191,7 +10611,7 @@
 </file>
 
 <file path=customXml/itemProps1.xml><?xml version="1.0" encoding="utf-8"?>
-<ds:datastoreItem xmlns:ds="http://schemas.openxmlformats.org/officeDocument/2006/customXml" ds:itemID="{56439A03-6CB1-4843-A487-57D7DD299954}">
+<ds:datastoreItem xmlns:ds="http://schemas.openxmlformats.org/officeDocument/2006/customXml" ds:itemID="{EAC1D012-E882-447F-90A0-63969D836791}">
   <ds:schemaRefs>
     <ds:schemaRef ds:uri="http://schemas.openxmlformats.org/officeDocument/2006/bibliography"/>
   </ds:schemaRefs>

</xml_diff>